<commit_message>
descricao das classes e alteracoes
</commit_message>
<xml_diff>
--- a/ProjectAVE/Relatorio AVE.docx
+++ b/ProjectAVE/Relatorio AVE.docx
@@ -1,16 +1,16 @@
 
 <file path=word/document.xml><?xml version="1.0" encoding="utf-8"?>
-<w:document xmlns:wpc="http://schemas.microsoft.com/office/word/2010/wordprocessingCanvas" xmlns:mc="http://schemas.openxmlformats.org/markup-compatibility/2006" xmlns:o="urn:schemas-microsoft-com:office:office" xmlns:r="http://schemas.openxmlformats.org/officeDocument/2006/relationships" xmlns:m="http://schemas.openxmlformats.org/officeDocument/2006/math" xmlns:v="urn:schemas-microsoft-com:vml" xmlns:wp14="http://schemas.microsoft.com/office/word/2010/wordprocessingDrawing" xmlns:wp="http://schemas.openxmlformats.org/drawingml/2006/wordprocessingDrawing" xmlns:w10="urn:schemas-microsoft-com:office:word" xmlns:w="http://schemas.openxmlformats.org/wordprocessingml/2006/main" xmlns:w14="http://schemas.microsoft.com/office/word/2010/wordml" xmlns:wpg="http://schemas.microsoft.com/office/word/2010/wordprocessingGroup" xmlns:wpi="http://schemas.microsoft.com/office/word/2010/wordprocessingInk" xmlns:wne="http://schemas.microsoft.com/office/word/2006/wordml" xmlns:wps="http://schemas.microsoft.com/office/word/2010/wordprocessingShape" mc:Ignorable="w14 wp14">
+<w:document xmlns:ve="http://schemas.openxmlformats.org/markup-compatibility/2006" xmlns:o="urn:schemas-microsoft-com:office:office" xmlns:r="http://schemas.openxmlformats.org/officeDocument/2006/relationships" xmlns:m="http://schemas.openxmlformats.org/officeDocument/2006/math" xmlns:v="urn:schemas-microsoft-com:vml" xmlns:wp="http://schemas.openxmlformats.org/drawingml/2006/wordprocessingDrawing" xmlns:w10="urn:schemas-microsoft-com:office:word" xmlns:w="http://schemas.openxmlformats.org/wordprocessingml/2006/main" xmlns:wne="http://schemas.microsoft.com/office/word/2006/wordml">
   <w:body>
     <w:p>
       <w:pPr>
-        <w:pStyle w:val="Cabealho1"/>
+        <w:pStyle w:val="Ttulo1"/>
         <w:ind w:left="708" w:firstLine="708"/>
       </w:pPr>
     </w:p>
     <w:p>
       <w:pPr>
-        <w:pStyle w:val="Cabealho1"/>
+        <w:pStyle w:val="Ttulo1"/>
         <w:ind w:left="708" w:firstLine="708"/>
       </w:pPr>
       <w:r>
@@ -43,7 +43,7 @@
                     </pic:cNvPicPr>
                   </pic:nvPicPr>
                   <pic:blipFill>
-                    <a:blip r:embed="rId8" cstate="print"/>
+                    <a:blip r:embed="rId7" cstate="print"/>
                     <a:srcRect/>
                     <a:stretch>
                       <a:fillRect/>
@@ -74,14 +74,14 @@
     </w:p>
     <w:p>
       <w:pPr>
-        <w:pStyle w:val="Cabealho1"/>
+        <w:pStyle w:val="Ttulo1"/>
         <w:ind w:left="1416" w:firstLine="708"/>
       </w:pPr>
     </w:p>
     <w:p/>
     <w:p>
       <w:pPr>
-        <w:pStyle w:val="Cabealho1"/>
+        <w:pStyle w:val="Ttulo1"/>
         <w:ind w:left="1416" w:firstLine="708"/>
         <w:rPr>
           <w:sz w:val="23"/>
@@ -152,7 +152,7 @@
     </w:p>
     <w:p>
       <w:pPr>
-        <w:pStyle w:val="Cabealho1"/>
+        <w:pStyle w:val="Ttulo1"/>
         <w:ind w:left="708" w:firstLine="708"/>
       </w:pPr>
     </w:p>
@@ -347,13 +347,7 @@
         <w:rPr>
           <w:rFonts w:ascii="Arial" w:hAnsi="Arial" w:cs="Arial"/>
         </w:rPr>
-        <w:t>O objectivo deste trabalho é o desenho e o desenvolvimento de uma API fluente pondo em prática os</w:t>
-      </w:r>
-      <w:r>
-        <w:rPr>
-          <w:rFonts w:ascii="Arial" w:hAnsi="Arial" w:cs="Arial"/>
-        </w:rPr>
-        <w:t xml:space="preserve"> mecanismos apresentados nas aulas, nomeadamente a API de reflexão, </w:t>
+        <w:t xml:space="preserve">O objectivo deste trabalho é o desenho e o desenvolvimento de uma API fluente pondo em prática os mecanismos apresentados nas aulas, nomeadamente a API de reflexão, </w:t>
       </w:r>
       <w:proofErr w:type="spellStart"/>
       <w:r>
@@ -390,13 +384,7 @@
         <w:rPr>
           <w:rFonts w:ascii="Arial" w:hAnsi="Arial" w:cs="Arial"/>
         </w:rPr>
-        <w:t>intermédia</w:t>
-      </w:r>
-      <w:r>
-        <w:rPr>
-          <w:rFonts w:ascii="Arial" w:hAnsi="Arial" w:cs="Arial"/>
-        </w:rPr>
-        <w:t>(</w:t>
+        <w:t>intermédia(</w:t>
       </w:r>
       <w:r>
         <w:rPr>
@@ -410,13 +398,7 @@
         <w:rPr>
           <w:rFonts w:ascii="Arial" w:hAnsi="Arial" w:cs="Arial"/>
         </w:rPr>
-        <w:t>)</w:t>
-      </w:r>
-      <w:r>
-        <w:rPr>
-          <w:rFonts w:ascii="Arial" w:hAnsi="Arial" w:cs="Arial"/>
-        </w:rPr>
-        <w:t xml:space="preserve">. </w:t>
+        <w:t xml:space="preserve">). </w:t>
       </w:r>
     </w:p>
     <w:p>
@@ -438,19 +420,7 @@
         <w:rPr>
           <w:rFonts w:ascii="Arial" w:hAnsi="Arial" w:cs="Arial"/>
         </w:rPr>
-        <w:t>Na implementação da API tivemos como base o</w:t>
-      </w:r>
-      <w:r>
-        <w:rPr>
-          <w:rFonts w:ascii="Arial" w:hAnsi="Arial" w:cs="Arial"/>
-        </w:rPr>
-        <w:t xml:space="preserve"> padrão</w:t>
-      </w:r>
-      <w:r>
-        <w:rPr>
-          <w:rFonts w:ascii="Arial" w:hAnsi="Arial" w:cs="Arial"/>
-        </w:rPr>
-        <w:t xml:space="preserve"> </w:t>
+        <w:t xml:space="preserve">Na implementação da API tivemos como base o padrão </w:t>
       </w:r>
       <w:r>
         <w:rPr>
@@ -463,25 +433,7 @@
         <w:rPr>
           <w:rFonts w:ascii="Arial" w:hAnsi="Arial" w:cs="Arial"/>
         </w:rPr>
-        <w:t xml:space="preserve">que </w:t>
-      </w:r>
-      <w:r>
-        <w:rPr>
-          <w:rFonts w:ascii="Arial" w:hAnsi="Arial" w:cs="Arial"/>
-        </w:rPr>
-        <w:t>consiste numa classe que serve de representante (ou fachada)</w:t>
-      </w:r>
-      <w:r>
-        <w:rPr>
-          <w:rFonts w:ascii="Arial" w:hAnsi="Arial" w:cs="Arial"/>
-        </w:rPr>
-        <w:t xml:space="preserve"> </w:t>
-      </w:r>
-      <w:r>
-        <w:rPr>
-          <w:rFonts w:ascii="Arial" w:hAnsi="Arial" w:cs="Arial"/>
-        </w:rPr>
-        <w:t xml:space="preserve">para outro tipo. O </w:t>
+        <w:t xml:space="preserve">que consiste numa classe que serve de representante (ou fachada) para outro tipo. O </w:t>
       </w:r>
       <w:r>
         <w:rPr>
@@ -502,13 +454,7 @@
         <w:rPr>
           <w:rFonts w:ascii="Arial" w:hAnsi="Arial" w:cs="Arial"/>
         </w:rPr>
-        <w:t>e o tipo real têm a mesma interface</w:t>
-      </w:r>
-      <w:r>
-        <w:rPr>
-          <w:rFonts w:ascii="Arial" w:hAnsi="Arial" w:cs="Arial"/>
-        </w:rPr>
-        <w:t>.</w:t>
+        <w:t>e o tipo real têm a mesma interface.</w:t>
       </w:r>
     </w:p>
     <w:p>
@@ -665,7 +611,7 @@
     </w:p>
     <w:p>
       <w:pPr>
-        <w:pStyle w:val="Cabealho1"/>
+        <w:pStyle w:val="Ttulo1"/>
         <w:rPr>
           <w:rFonts w:asciiTheme="minorHAnsi" w:eastAsiaTheme="minorHAnsi" w:hAnsiTheme="minorHAnsi" w:cstheme="minorBidi"/>
           <w:b w:val="0"/>
@@ -679,7 +625,7 @@
     <w:p/>
     <w:p>
       <w:pPr>
-        <w:pStyle w:val="Cabealho1"/>
+        <w:pStyle w:val="Ttulo1"/>
       </w:pPr>
       <w:r>
         <w:lastRenderedPageBreak/>
@@ -688,13 +634,13 @@
     </w:p>
     <w:p>
       <w:pPr>
-        <w:pStyle w:val="Cabealho1"/>
+        <w:pStyle w:val="Ttulo1"/>
         <w:ind w:left="2124" w:firstLine="708"/>
       </w:pPr>
     </w:p>
     <w:p>
       <w:pPr>
-        <w:pStyle w:val="Cabealho1"/>
+        <w:pStyle w:val="Ttulo1"/>
         <w:ind w:left="2124" w:firstLine="708"/>
       </w:pPr>
       <w:r>
@@ -702,110 +648,29 @@
       </w:r>
     </w:p>
     <w:p/>
-    <w:p/>
-    <w:p>
-      <w:pPr>
-        <w:pStyle w:val="SemEspaamento"/>
-      </w:pPr>
-    </w:p>
-    <w:p>
-      <w:pPr>
-        <w:pStyle w:val="SemEspaamento"/>
-      </w:pPr>
-    </w:p>
-    <w:p>
-      <w:pPr>
-        <w:pStyle w:val="SemEspaamento"/>
-      </w:pPr>
-    </w:p>
-    <w:p>
-      <w:pPr>
-        <w:pStyle w:val="SemEspaamento"/>
-      </w:pPr>
-    </w:p>
-    <w:p>
-      <w:pPr>
-        <w:pStyle w:val="SemEspaamento"/>
-      </w:pPr>
-    </w:p>
-    <w:p>
-      <w:pPr>
-        <w:pStyle w:val="SemEspaamento"/>
-      </w:pPr>
-    </w:p>
-    <w:p>
-      <w:pPr>
-        <w:pStyle w:val="SemEspaamento"/>
-      </w:pPr>
-    </w:p>
-    <w:p>
-      <w:pPr>
-        <w:pStyle w:val="SemEspaamento"/>
-      </w:pPr>
-    </w:p>
-    <w:p>
-      <w:pPr>
-        <w:pStyle w:val="SemEspaamento"/>
-      </w:pPr>
-    </w:p>
-    <w:p>
-      <w:pPr>
-        <w:pStyle w:val="SemEspaamento"/>
-      </w:pPr>
-    </w:p>
-    <w:p>
-      <w:pPr>
-        <w:pStyle w:val="SemEspaamento"/>
-      </w:pPr>
-    </w:p>
-    <w:p>
-      <w:pPr>
-        <w:pStyle w:val="SemEspaamento"/>
-      </w:pPr>
-    </w:p>
-    <w:p>
-      <w:pPr>
-        <w:pStyle w:val="SemEspaamento"/>
-      </w:pPr>
-    </w:p>
-    <w:p>
-      <w:pPr>
-        <w:pStyle w:val="SemEspaamento"/>
-      </w:pPr>
-    </w:p>
-    <w:p>
-      <w:pPr>
-        <w:pStyle w:val="SemEspaamento"/>
-      </w:pPr>
-    </w:p>
-    <w:p>
-      <w:pPr>
-        <w:pStyle w:val="SemEspaamento"/>
-      </w:pPr>
-    </w:p>
-    <w:p>
-      <w:pPr>
-        <w:pStyle w:val="SemEspaamento"/>
-      </w:pPr>
-    </w:p>
-    <w:p>
-      <w:pPr>
-        <w:pStyle w:val="SemEspaamento"/>
-      </w:pPr>
-    </w:p>
-    <w:p>
-      <w:pPr>
-        <w:pStyle w:val="SemEspaamento"/>
-      </w:pPr>
-    </w:p>
-    <w:p>
-      <w:pPr>
-        <w:pStyle w:val="SemEspaamento"/>
-      </w:pPr>
-    </w:p>
-    <w:p>
-      <w:pPr>
-        <w:pStyle w:val="Cabealho1"/>
+    <w:p>
+      <w:pPr>
+        <w:pStyle w:val="SemEspaamento"/>
+      </w:pPr>
+    </w:p>
+    <w:p>
+      <w:pPr>
+        <w:pStyle w:val="SemEspaamento"/>
+      </w:pPr>
+    </w:p>
+    <w:p>
+      <w:pPr>
+        <w:pStyle w:val="SemEspaamento"/>
+      </w:pPr>
+    </w:p>
+    <w:p>
+      <w:pPr>
+        <w:pStyle w:val="SemEspaamento"/>
+      </w:pPr>
+    </w:p>
+    <w:p>
+      <w:pPr>
+        <w:pStyle w:val="Ttulo1"/>
         <w:rPr>
           <w:rFonts w:eastAsiaTheme="minorHAnsi"/>
         </w:rPr>
@@ -852,7 +717,7 @@
     </w:p>
     <w:p>
       <w:pPr>
-        <w:pStyle w:val="Cabealho1"/>
+        <w:pStyle w:val="Ttulo1"/>
         <w:ind w:left="1416" w:firstLine="708"/>
         <w:rPr>
           <w:rFonts w:eastAsiaTheme="minorHAnsi"/>
@@ -867,18 +732,219 @@
     </w:p>
     <w:p/>
     <w:p>
-      <w:r>
-        <w:t>Objectivo de cada uma</w:t>
-      </w:r>
-    </w:p>
-    <w:p>
-      <w:r>
-        <w:t>*</w:t>
-      </w:r>
-    </w:p>
-    <w:p>
-      <w:r>
-        <w:t>*</w:t>
+      <w:proofErr w:type="spellStart"/>
+      <w:r>
+        <w:t>DynamicProxyFactory</w:t>
+      </w:r>
+      <w:proofErr w:type="spellEnd"/>
+      <w:r>
+        <w:t xml:space="preserve"> é responsável por criar as proxys, seja através de um </w:t>
+      </w:r>
+      <w:r>
+        <w:t>intercetor</w:t>
+      </w:r>
+      <w:r>
+        <w:t xml:space="preserve"> ou da API fluida</w:t>
+      </w:r>
+    </w:p>
+    <w:p>
+      <w:proofErr w:type="spellStart"/>
+      <w:r>
+        <w:t>SelectMethodProxy</w:t>
+      </w:r>
+      <w:proofErr w:type="spellEnd"/>
+      <w:r>
+        <w:t xml:space="preserve"> garante que seja selecionado um método antes de se chamar um </w:t>
+      </w:r>
+      <w:proofErr w:type="spellStart"/>
+      <w:r>
+        <w:t>DoBefore</w:t>
+      </w:r>
+      <w:proofErr w:type="spellEnd"/>
+      <w:r>
+        <w:t xml:space="preserve">, </w:t>
+      </w:r>
+      <w:proofErr w:type="spellStart"/>
+      <w:r>
+        <w:t>Replace</w:t>
+      </w:r>
+      <w:proofErr w:type="spellEnd"/>
+      <w:r>
+        <w:t xml:space="preserve"> ou </w:t>
+      </w:r>
+      <w:proofErr w:type="spellStart"/>
+      <w:r>
+        <w:t>DoAfter</w:t>
+      </w:r>
+      <w:proofErr w:type="spellEnd"/>
+      <w:r>
+        <w:t xml:space="preserve">, esta </w:t>
+      </w:r>
+      <w:proofErr w:type="spellStart"/>
+      <w:r>
+        <w:t>class</w:t>
+      </w:r>
+      <w:proofErr w:type="spellEnd"/>
+      <w:r>
+        <w:t xml:space="preserve"> contem um dicionário em que todos os métodos que podem ser </w:t>
+      </w:r>
+      <w:r>
+        <w:t>intercetados</w:t>
+      </w:r>
+      <w:r>
+        <w:t xml:space="preserve"> são a chave, e sempre que se chama o método </w:t>
+      </w:r>
+      <w:proofErr w:type="spellStart"/>
+      <w:proofErr w:type="gramStart"/>
+      <w:r>
+        <w:t>On</w:t>
+      </w:r>
+      <w:proofErr w:type="spellEnd"/>
+      <w:r>
+        <w:t>&lt;</w:t>
+      </w:r>
+      <w:proofErr w:type="gramEnd"/>
+      <w:r>
+        <w:t xml:space="preserve">&gt; é iniciado uma instância de </w:t>
+      </w:r>
+      <w:proofErr w:type="spellStart"/>
+      <w:r>
+        <w:t>ProxyContent</w:t>
+      </w:r>
+      <w:proofErr w:type="spellEnd"/>
+      <w:r>
+        <w:t xml:space="preserve"> a esse método no dicionário.</w:t>
+      </w:r>
+    </w:p>
+    <w:p>
+      <w:proofErr w:type="spellStart"/>
+      <w:r>
+        <w:t>ProxyContent</w:t>
+      </w:r>
+      <w:proofErr w:type="spellEnd"/>
+      <w:r>
+        <w:t xml:space="preserve"> contem 3 </w:t>
+      </w:r>
+      <w:proofErr w:type="spellStart"/>
+      <w:r>
+        <w:t>delegates</w:t>
+      </w:r>
+      <w:proofErr w:type="spellEnd"/>
+      <w:r>
+        <w:t xml:space="preserve"> o </w:t>
+      </w:r>
+      <w:proofErr w:type="spellStart"/>
+      <w:r>
+        <w:t>DoBefore</w:t>
+      </w:r>
+      <w:proofErr w:type="spellEnd"/>
+      <w:r>
+        <w:t xml:space="preserve"> que contem todas as ações a serem executadas antes de se executar o corpo do método, tem o </w:t>
+      </w:r>
+      <w:proofErr w:type="spellStart"/>
+      <w:r>
+        <w:t>Replace</w:t>
+      </w:r>
+      <w:proofErr w:type="spellEnd"/>
+      <w:r>
+        <w:t xml:space="preserve"> que contem o </w:t>
+      </w:r>
+      <w:proofErr w:type="spellStart"/>
+      <w:r>
+        <w:t>delegate</w:t>
+      </w:r>
+      <w:proofErr w:type="spellEnd"/>
+      <w:r>
+        <w:t xml:space="preserve"> que vai substituir o método original e tem também o </w:t>
+      </w:r>
+      <w:proofErr w:type="spellStart"/>
+      <w:r>
+        <w:t>DoAfter</w:t>
+      </w:r>
+      <w:proofErr w:type="spellEnd"/>
+      <w:r>
+        <w:t xml:space="preserve"> que contem a lista de todas as ações a serem executadas depois do método.</w:t>
+      </w:r>
+    </w:p>
+    <w:p>
+      <w:proofErr w:type="spellStart"/>
+      <w:r>
+        <w:t>FluidProxyBuilder</w:t>
+      </w:r>
+      <w:proofErr w:type="spellEnd"/>
+      <w:r>
+        <w:t xml:space="preserve"> contem os métodos </w:t>
+      </w:r>
+      <w:proofErr w:type="spellStart"/>
+      <w:r>
+        <w:t>DoBefore</w:t>
+      </w:r>
+      <w:proofErr w:type="spellEnd"/>
+      <w:r>
+        <w:t>,</w:t>
+      </w:r>
+      <w:r>
+        <w:t xml:space="preserve"> </w:t>
+      </w:r>
+      <w:proofErr w:type="spellStart"/>
+      <w:r>
+        <w:t>DoAfter</w:t>
+      </w:r>
+      <w:proofErr w:type="spellEnd"/>
+      <w:r>
+        <w:t xml:space="preserve">, </w:t>
+      </w:r>
+      <w:proofErr w:type="spellStart"/>
+      <w:r>
+        <w:t>Replace</w:t>
+      </w:r>
+      <w:proofErr w:type="spellEnd"/>
+      <w:r>
+        <w:t xml:space="preserve">, </w:t>
+      </w:r>
+      <w:proofErr w:type="spellStart"/>
+      <w:r>
+        <w:t>Make</w:t>
+      </w:r>
+      <w:proofErr w:type="spellEnd"/>
+      <w:r>
+        <w:t xml:space="preserve"> e ainda redefine o </w:t>
+      </w:r>
+      <w:proofErr w:type="spellStart"/>
+      <w:proofErr w:type="gramStart"/>
+      <w:r>
+        <w:t>On</w:t>
+      </w:r>
+      <w:proofErr w:type="spellEnd"/>
+      <w:r>
+        <w:t>&lt;</w:t>
+      </w:r>
+      <w:proofErr w:type="gramEnd"/>
+      <w:r>
+        <w:t xml:space="preserve">&gt;. No caso do </w:t>
+      </w:r>
+      <w:proofErr w:type="spellStart"/>
+      <w:proofErr w:type="gramStart"/>
+      <w:r>
+        <w:t>On</w:t>
+      </w:r>
+      <w:proofErr w:type="spellEnd"/>
+      <w:r>
+        <w:t>&lt;</w:t>
+      </w:r>
+      <w:proofErr w:type="gramEnd"/>
+      <w:r>
+        <w:t>&gt; ser chamado mais do que uma vez para o mesmo método apenas tem efeito as alterações da ultima chamada.</w:t>
+      </w:r>
+    </w:p>
+    <w:p>
+      <w:proofErr w:type="spellStart"/>
+      <w:r>
+        <w:t>HandlerM</w:t>
+      </w:r>
+      <w:proofErr w:type="spellEnd"/>
+      <w:r>
+        <w:t xml:space="preserve"> o intercetor responsável intercetar os métodos das proxys criadas através da API fluente.</w:t>
       </w:r>
     </w:p>
     <w:p/>
@@ -886,9 +952,10 @@
     <w:p/>
     <w:p/>
     <w:p/>
-    <w:p>
-      <w:pPr>
-        <w:pStyle w:val="Cabealho1"/>
+    <w:p/>
+    <w:p>
+      <w:pPr>
+        <w:pStyle w:val="Ttulo1"/>
         <w:jc w:val="center"/>
         <w:rPr>
           <w:rFonts w:asciiTheme="minorHAnsi" w:eastAsiaTheme="minorEastAsia" w:hAnsiTheme="minorHAnsi" w:cstheme="minorBidi"/>
@@ -902,7 +969,7 @@
     </w:p>
     <w:p>
       <w:pPr>
-        <w:pStyle w:val="Cabealho1"/>
+        <w:pStyle w:val="Ttulo1"/>
         <w:jc w:val="center"/>
         <w:rPr>
           <w:b w:val="0"/>
@@ -1007,7 +1074,7 @@
     </w:p>
     <w:p>
       <w:pPr>
-        <w:pStyle w:val="Cabealho2"/>
+        <w:pStyle w:val="Ttulo2"/>
       </w:pPr>
     </w:p>
     <w:p/>
@@ -1022,7 +1089,7 @@
 </file>
 
 <file path=word/endnotes.xml><?xml version="1.0" encoding="utf-8"?>
-<w:endnotes xmlns:wpc="http://schemas.microsoft.com/office/word/2010/wordprocessingCanvas" xmlns:mc="http://schemas.openxmlformats.org/markup-compatibility/2006" xmlns:o="urn:schemas-microsoft-com:office:office" xmlns:r="http://schemas.openxmlformats.org/officeDocument/2006/relationships" xmlns:m="http://schemas.openxmlformats.org/officeDocument/2006/math" xmlns:v="urn:schemas-microsoft-com:vml" xmlns:wp14="http://schemas.microsoft.com/office/word/2010/wordprocessingDrawing" xmlns:wp="http://schemas.openxmlformats.org/drawingml/2006/wordprocessingDrawing" xmlns:w10="urn:schemas-microsoft-com:office:word" xmlns:w="http://schemas.openxmlformats.org/wordprocessingml/2006/main" xmlns:w14="http://schemas.microsoft.com/office/word/2010/wordml" xmlns:wpg="http://schemas.microsoft.com/office/word/2010/wordprocessingGroup" xmlns:wpi="http://schemas.microsoft.com/office/word/2010/wordprocessingInk" xmlns:wne="http://schemas.microsoft.com/office/word/2006/wordml" xmlns:wps="http://schemas.microsoft.com/office/word/2010/wordprocessingShape" mc:Ignorable="w14 wp14">
+<w:endnotes xmlns:ve="http://schemas.openxmlformats.org/markup-compatibility/2006" xmlns:o="urn:schemas-microsoft-com:office:office" xmlns:r="http://schemas.openxmlformats.org/officeDocument/2006/relationships" xmlns:m="http://schemas.openxmlformats.org/officeDocument/2006/math" xmlns:v="urn:schemas-microsoft-com:vml" xmlns:wp="http://schemas.openxmlformats.org/drawingml/2006/wordprocessingDrawing" xmlns:w10="urn:schemas-microsoft-com:office:word" xmlns:w="http://schemas.openxmlformats.org/wordprocessingml/2006/main" xmlns:wne="http://schemas.microsoft.com/office/word/2006/wordml">
   <w:endnote w:type="separator" w:id="-1">
     <w:p>
       <w:pPr>
@@ -1047,7 +1114,7 @@
 </file>
 
 <file path=word/footnotes.xml><?xml version="1.0" encoding="utf-8"?>
-<w:footnotes xmlns:wpc="http://schemas.microsoft.com/office/word/2010/wordprocessingCanvas" xmlns:mc="http://schemas.openxmlformats.org/markup-compatibility/2006" xmlns:o="urn:schemas-microsoft-com:office:office" xmlns:r="http://schemas.openxmlformats.org/officeDocument/2006/relationships" xmlns:m="http://schemas.openxmlformats.org/officeDocument/2006/math" xmlns:v="urn:schemas-microsoft-com:vml" xmlns:wp14="http://schemas.microsoft.com/office/word/2010/wordprocessingDrawing" xmlns:wp="http://schemas.openxmlformats.org/drawingml/2006/wordprocessingDrawing" xmlns:w10="urn:schemas-microsoft-com:office:word" xmlns:w="http://schemas.openxmlformats.org/wordprocessingml/2006/main" xmlns:w14="http://schemas.microsoft.com/office/word/2010/wordml" xmlns:wpg="http://schemas.microsoft.com/office/word/2010/wordprocessingGroup" xmlns:wpi="http://schemas.microsoft.com/office/word/2010/wordprocessingInk" xmlns:wne="http://schemas.microsoft.com/office/word/2006/wordml" xmlns:wps="http://schemas.microsoft.com/office/word/2010/wordprocessingShape" mc:Ignorable="w14 wp14">
+<w:footnotes xmlns:ve="http://schemas.openxmlformats.org/markup-compatibility/2006" xmlns:o="urn:schemas-microsoft-com:office:office" xmlns:r="http://schemas.openxmlformats.org/officeDocument/2006/relationships" xmlns:m="http://schemas.openxmlformats.org/officeDocument/2006/math" xmlns:v="urn:schemas-microsoft-com:vml" xmlns:wp="http://schemas.openxmlformats.org/drawingml/2006/wordprocessingDrawing" xmlns:w10="urn:schemas-microsoft-com:office:word" xmlns:w="http://schemas.openxmlformats.org/wordprocessingml/2006/main" xmlns:wne="http://schemas.microsoft.com/office/word/2006/wordml">
   <w:footnote w:type="separator" w:id="-1">
     <w:p>
       <w:pPr>
@@ -1072,7 +1139,7 @@
 </file>
 
 <file path=word/numbering.xml><?xml version="1.0" encoding="utf-8"?>
-<w:numbering xmlns:wpc="http://schemas.microsoft.com/office/word/2010/wordprocessingCanvas" xmlns:mc="http://schemas.openxmlformats.org/markup-compatibility/2006" xmlns:o="urn:schemas-microsoft-com:office:office" xmlns:r="http://schemas.openxmlformats.org/officeDocument/2006/relationships" xmlns:m="http://schemas.openxmlformats.org/officeDocument/2006/math" xmlns:v="urn:schemas-microsoft-com:vml" xmlns:wp14="http://schemas.microsoft.com/office/word/2010/wordprocessingDrawing" xmlns:wp="http://schemas.openxmlformats.org/drawingml/2006/wordprocessingDrawing" xmlns:w10="urn:schemas-microsoft-com:office:word" xmlns:w="http://schemas.openxmlformats.org/wordprocessingml/2006/main" xmlns:w14="http://schemas.microsoft.com/office/word/2010/wordml" xmlns:wpg="http://schemas.microsoft.com/office/word/2010/wordprocessingGroup" xmlns:wpi="http://schemas.microsoft.com/office/word/2010/wordprocessingInk" xmlns:wne="http://schemas.microsoft.com/office/word/2006/wordml" xmlns:wps="http://schemas.microsoft.com/office/word/2010/wordprocessingShape" mc:Ignorable="w14 wp14">
+<w:numbering xmlns:ve="http://schemas.openxmlformats.org/markup-compatibility/2006" xmlns:o="urn:schemas-microsoft-com:office:office" xmlns:r="http://schemas.openxmlformats.org/officeDocument/2006/relationships" xmlns:m="http://schemas.openxmlformats.org/officeDocument/2006/math" xmlns:v="urn:schemas-microsoft-com:vml" xmlns:wp="http://schemas.openxmlformats.org/drawingml/2006/wordprocessingDrawing" xmlns:w10="urn:schemas-microsoft-com:office:word" xmlns:w="http://schemas.openxmlformats.org/wordprocessingml/2006/main" xmlns:wne="http://schemas.microsoft.com/office/word/2006/wordml">
   <w:abstractNum w:abstractNumId="0">
     <w:nsid w:val="0175221A"/>
     <w:multiLevelType w:val="hybridMultilevel"/>
@@ -1773,7 +1840,7 @@
 </file>
 
 <file path=word/styles.xml><?xml version="1.0" encoding="utf-8"?>
-<w:styles xmlns:mc="http://schemas.openxmlformats.org/markup-compatibility/2006" xmlns:r="http://schemas.openxmlformats.org/officeDocument/2006/relationships" xmlns:w="http://schemas.openxmlformats.org/wordprocessingml/2006/main" xmlns:w14="http://schemas.microsoft.com/office/word/2010/wordml" mc:Ignorable="w14">
+<w:styles xmlns:r="http://schemas.openxmlformats.org/officeDocument/2006/relationships" xmlns:w="http://schemas.openxmlformats.org/wordprocessingml/2006/main">
   <w:docDefaults>
     <w:rPrDefault>
       <w:rPr>
@@ -1931,12 +1998,13 @@
   <w:style w:type="paragraph" w:default="1" w:styleId="Normal">
     <w:name w:val="Normal"/>
     <w:qFormat/>
-  </w:style>
-  <w:style w:type="paragraph" w:styleId="Cabealho1">
+    <w:rsid w:val="00D3215B"/>
+  </w:style>
+  <w:style w:type="paragraph" w:styleId="Ttulo1">
     <w:name w:val="heading 1"/>
     <w:basedOn w:val="Normal"/>
     <w:next w:val="Normal"/>
-    <w:link w:val="Cabealho1Carcter"/>
+    <w:link w:val="Ttulo1Carcter"/>
     <w:uiPriority w:val="9"/>
     <w:qFormat/>
     <w:rsid w:val="002D3403"/>
@@ -1955,11 +2023,11 @@
       <w:szCs w:val="28"/>
     </w:rPr>
   </w:style>
-  <w:style w:type="paragraph" w:styleId="Cabealho2">
+  <w:style w:type="paragraph" w:styleId="Ttulo2">
     <w:name w:val="heading 2"/>
     <w:basedOn w:val="Normal"/>
     <w:next w:val="Normal"/>
-    <w:link w:val="Cabealho2Carcter"/>
+    <w:link w:val="Ttulo2Carcter"/>
     <w:uiPriority w:val="9"/>
     <w:unhideWhenUsed/>
     <w:qFormat/>
@@ -1979,11 +2047,11 @@
       <w:szCs w:val="26"/>
     </w:rPr>
   </w:style>
-  <w:style w:type="paragraph" w:styleId="Cabealho3">
+  <w:style w:type="paragraph" w:styleId="Ttulo3">
     <w:name w:val="heading 3"/>
     <w:basedOn w:val="Normal"/>
     <w:next w:val="Normal"/>
-    <w:link w:val="Cabealho3Carcter"/>
+    <w:link w:val="Ttulo3Carcter"/>
     <w:uiPriority w:val="9"/>
     <w:unhideWhenUsed/>
     <w:qFormat/>
@@ -2004,7 +2072,6 @@
   <w:style w:type="character" w:default="1" w:styleId="Tipodeletrapredefinidodopargrafo">
     <w:name w:val="Default Paragraph Font"/>
     <w:uiPriority w:val="1"/>
-    <w:semiHidden/>
     <w:unhideWhenUsed/>
   </w:style>
   <w:style w:type="table" w:default="1" w:styleId="Tabelanormal">
@@ -2012,6 +2079,7 @@
     <w:uiPriority w:val="99"/>
     <w:semiHidden/>
     <w:unhideWhenUsed/>
+    <w:qFormat/>
     <w:tblPr>
       <w:tblInd w:w="0" w:type="dxa"/>
       <w:tblCellMar>
@@ -2076,10 +2144,10 @@
       <w:spacing w:after="0" w:line="240" w:lineRule="auto"/>
     </w:pPr>
   </w:style>
-  <w:style w:type="character" w:customStyle="1" w:styleId="Cabealho1Carcter">
-    <w:name w:val="Cabeçalho 1 Carácter"/>
+  <w:style w:type="character" w:customStyle="1" w:styleId="Ttulo1Carcter">
+    <w:name w:val="Título 1 Carácter"/>
     <w:basedOn w:val="Tipodeletrapredefinidodopargrafo"/>
-    <w:link w:val="Cabealho1"/>
+    <w:link w:val="Ttulo1"/>
     <w:uiPriority w:val="9"/>
     <w:rsid w:val="002D3403"/>
     <w:rPr>
@@ -2091,10 +2159,10 @@
       <w:szCs w:val="28"/>
     </w:rPr>
   </w:style>
-  <w:style w:type="character" w:customStyle="1" w:styleId="Cabealho2Carcter">
-    <w:name w:val="Cabeçalho 2 Carácter"/>
+  <w:style w:type="character" w:customStyle="1" w:styleId="Ttulo2Carcter">
+    <w:name w:val="Título 2 Carácter"/>
     <w:basedOn w:val="Tipodeletrapredefinidodopargrafo"/>
-    <w:link w:val="Cabealho2"/>
+    <w:link w:val="Ttulo2"/>
     <w:uiPriority w:val="9"/>
     <w:rsid w:val="002D3403"/>
     <w:rPr>
@@ -2152,10 +2220,10 @@
       <w:szCs w:val="16"/>
     </w:rPr>
   </w:style>
-  <w:style w:type="character" w:customStyle="1" w:styleId="Cabealho3Carcter">
-    <w:name w:val="Cabeçalho 3 Carácter"/>
+  <w:style w:type="character" w:customStyle="1" w:styleId="Ttulo3Carcter">
+    <w:name w:val="Título 3 Carácter"/>
     <w:basedOn w:val="Tipodeletrapredefinidodopargrafo"/>
-    <w:link w:val="Cabealho3"/>
+    <w:link w:val="Ttulo3"/>
     <w:uiPriority w:val="9"/>
     <w:rsid w:val="00915026"/>
     <w:rPr>

</xml_diff>

<commit_message>
Relatorio AVE.pdf e Diagrama de Classes add
</commit_message>
<xml_diff>
--- a/ProjectAVE/Relatorio AVE.docx
+++ b/ProjectAVE/Relatorio AVE.docx
@@ -1,16 +1,18 @@
 
 <file path=word/document.xml><?xml version="1.0" encoding="utf-8"?>
-<w:document xmlns:ve="http://schemas.openxmlformats.org/markup-compatibility/2006" xmlns:o="urn:schemas-microsoft-com:office:office" xmlns:r="http://schemas.openxmlformats.org/officeDocument/2006/relationships" xmlns:m="http://schemas.openxmlformats.org/officeDocument/2006/math" xmlns:v="urn:schemas-microsoft-com:vml" xmlns:wp="http://schemas.openxmlformats.org/drawingml/2006/wordprocessingDrawing" xmlns:w10="urn:schemas-microsoft-com:office:word" xmlns:w="http://schemas.openxmlformats.org/wordprocessingml/2006/main" xmlns:wne="http://schemas.microsoft.com/office/word/2006/wordml">
+<w:document xmlns:wpc="http://schemas.microsoft.com/office/word/2010/wordprocessingCanvas" xmlns:mc="http://schemas.openxmlformats.org/markup-compatibility/2006" xmlns:o="urn:schemas-microsoft-com:office:office" xmlns:r="http://schemas.openxmlformats.org/officeDocument/2006/relationships" xmlns:m="http://schemas.openxmlformats.org/officeDocument/2006/math" xmlns:v="urn:schemas-microsoft-com:vml" xmlns:wp14="http://schemas.microsoft.com/office/word/2010/wordprocessingDrawing" xmlns:wp="http://schemas.openxmlformats.org/drawingml/2006/wordprocessingDrawing" xmlns:w10="urn:schemas-microsoft-com:office:word" xmlns:w="http://schemas.openxmlformats.org/wordprocessingml/2006/main" xmlns:w14="http://schemas.microsoft.com/office/word/2010/wordml" xmlns:wpg="http://schemas.microsoft.com/office/word/2010/wordprocessingGroup" xmlns:wpi="http://schemas.microsoft.com/office/word/2010/wordprocessingInk" xmlns:wne="http://schemas.microsoft.com/office/word/2006/wordml" xmlns:wps="http://schemas.microsoft.com/office/word/2010/wordprocessingShape" mc:Ignorable="w14 wp14">
   <w:body>
     <w:p>
       <w:pPr>
-        <w:pStyle w:val="Ttulo1"/>
+        <w:pStyle w:val="Cabealho1"/>
+        <w:spacing w:line="360" w:lineRule="auto"/>
         <w:ind w:left="708" w:firstLine="708"/>
       </w:pPr>
     </w:p>
     <w:p>
       <w:pPr>
-        <w:pStyle w:val="Ttulo1"/>
+        <w:pStyle w:val="Cabealho1"/>
+        <w:spacing w:line="360" w:lineRule="auto"/>
         <w:ind w:left="708" w:firstLine="708"/>
       </w:pPr>
       <w:r>
@@ -18,7 +20,7 @@
           <w:noProof/>
         </w:rPr>
         <w:drawing>
-          <wp:anchor distT="0" distB="0" distL="114300" distR="114300" simplePos="0" relativeHeight="251670528" behindDoc="0" locked="0" layoutInCell="1" allowOverlap="1">
+          <wp:anchor distT="0" distB="0" distL="114300" distR="114300" simplePos="0" relativeHeight="251670528" behindDoc="0" locked="0" layoutInCell="1" allowOverlap="1" wp14:anchorId="533A9FFB" wp14:editId="0B183887">
             <wp:simplePos x="0" y="0"/>
             <wp:positionH relativeFrom="column">
               <wp:posOffset>1099820</wp:posOffset>
@@ -43,7 +45,7 @@
                     </pic:cNvPicPr>
                   </pic:nvPicPr>
                   <pic:blipFill>
-                    <a:blip r:embed="rId7" cstate="print"/>
+                    <a:blip r:embed="rId8" cstate="print"/>
                     <a:srcRect/>
                     <a:stretch>
                       <a:fillRect/>
@@ -74,14 +76,20 @@
     </w:p>
     <w:p>
       <w:pPr>
-        <w:pStyle w:val="Ttulo1"/>
+        <w:pStyle w:val="Cabealho1"/>
+        <w:spacing w:line="360" w:lineRule="auto"/>
         <w:ind w:left="1416" w:firstLine="708"/>
       </w:pPr>
     </w:p>
-    <w:p/>
-    <w:p>
-      <w:pPr>
-        <w:pStyle w:val="Ttulo1"/>
+    <w:p>
+      <w:pPr>
+        <w:spacing w:line="360" w:lineRule="auto"/>
+      </w:pPr>
+    </w:p>
+    <w:p>
+      <w:pPr>
+        <w:pStyle w:val="Cabealho1"/>
+        <w:spacing w:line="360" w:lineRule="auto"/>
         <w:ind w:left="1416" w:firstLine="708"/>
         <w:rPr>
           <w:sz w:val="23"/>
@@ -102,6 +110,7 @@
     <w:p>
       <w:pPr>
         <w:pStyle w:val="Default"/>
+        <w:spacing w:line="360" w:lineRule="auto"/>
       </w:pPr>
       <w:r>
         <w:tab/>
@@ -125,6 +134,7 @@
     <w:p>
       <w:pPr>
         <w:pStyle w:val="Default"/>
+        <w:spacing w:line="360" w:lineRule="auto"/>
         <w:ind w:left="2124" w:firstLine="708"/>
       </w:pPr>
       <w:r>
@@ -136,6 +146,9 @@
       </w:r>
     </w:p>
     <w:p>
+      <w:pPr>
+        <w:spacing w:line="360" w:lineRule="auto"/>
+      </w:pPr>
       <w:r>
         <w:t xml:space="preserve"> </w:t>
       </w:r>
@@ -147,27 +160,40 @@
       </w:r>
       <w:r>
         <w:tab/>
-        <w:t xml:space="preserve">      Trabalho Final, 31 de Janeiro de 2015</w:t>
-      </w:r>
-    </w:p>
-    <w:p>
-      <w:pPr>
-        <w:pStyle w:val="Ttulo1"/>
+        <w:t xml:space="preserve">      Trabalho Final, </w:t>
+      </w:r>
+      <w:r>
+        <w:t>02 de Fevereiro</w:t>
+      </w:r>
+      <w:r>
+        <w:t xml:space="preserve"> 2015</w:t>
+      </w:r>
+    </w:p>
+    <w:p>
+      <w:pPr>
+        <w:pStyle w:val="Cabealho1"/>
+        <w:spacing w:line="360" w:lineRule="auto"/>
         <w:ind w:left="708" w:firstLine="708"/>
       </w:pPr>
     </w:p>
     <w:p>
       <w:pPr>
         <w:pStyle w:val="Default"/>
-      </w:pPr>
-    </w:p>
-    <w:p/>
+        <w:spacing w:line="360" w:lineRule="auto"/>
+      </w:pPr>
+    </w:p>
+    <w:p>
+      <w:pPr>
+        <w:spacing w:line="360" w:lineRule="auto"/>
+      </w:pPr>
+    </w:p>
     <w:p>
       <w:pPr>
         <w:pStyle w:val="Ttulo"/>
         <w:pBdr>
           <w:bottom w:val="single" w:sz="8" w:space="5" w:color="4F81BD" w:themeColor="accent1"/>
         </w:pBdr>
+        <w:spacing w:line="360" w:lineRule="auto"/>
         <w:ind w:left="708" w:firstLine="708"/>
         <w:rPr>
           <w:sz w:val="44"/>
@@ -181,6 +207,9 @@
       </w:r>
     </w:p>
     <w:p>
+      <w:pPr>
+        <w:spacing w:line="360" w:lineRule="auto"/>
+      </w:pPr>
       <w:r>
         <w:tab/>
       </w:r>
@@ -191,12 +220,29 @@
         <w:tab/>
       </w:r>
     </w:p>
-    <w:p/>
-    <w:p/>
-    <w:p/>
-    <w:p/>
-    <w:p>
-      <w:pPr>
+    <w:p>
+      <w:pPr>
+        <w:spacing w:line="360" w:lineRule="auto"/>
+      </w:pPr>
+    </w:p>
+    <w:p>
+      <w:pPr>
+        <w:spacing w:line="360" w:lineRule="auto"/>
+      </w:pPr>
+    </w:p>
+    <w:p>
+      <w:pPr>
+        <w:spacing w:line="360" w:lineRule="auto"/>
+      </w:pPr>
+    </w:p>
+    <w:p>
+      <w:pPr>
+        <w:spacing w:line="360" w:lineRule="auto"/>
+      </w:pPr>
+    </w:p>
+    <w:p>
+      <w:pPr>
+        <w:spacing w:line="360" w:lineRule="auto"/>
         <w:rPr>
           <w:b/>
         </w:rPr>
@@ -224,7 +270,12 @@
           <w:b/>
         </w:rPr>
         <w:tab/>
-        <w:t>ELEMENTOS DO GRUPO:</w:t>
+      </w:r>
+      <w:r>
+        <w:rPr>
+          <w:b/>
+        </w:rPr>
+        <w:t>Grupo 19:</w:t>
       </w:r>
     </w:p>
     <w:p>
@@ -234,6 +285,7 @@
           <w:ilvl w:val="0"/>
           <w:numId w:val="6"/>
         </w:numPr>
+        <w:spacing w:line="360" w:lineRule="auto"/>
       </w:pPr>
       <w:r>
         <w:t xml:space="preserve">Hilton </w:t>
@@ -250,7 +302,13 @@
         <w:t>Dias</w:t>
       </w:r>
       <w:r>
-        <w:t>,Nº29973</w:t>
+        <w:t>,</w:t>
+      </w:r>
+      <w:r>
+        <w:t xml:space="preserve"> </w:t>
+      </w:r>
+      <w:r>
+        <w:t>Nº29973</w:t>
       </w:r>
     </w:p>
     <w:p>
@@ -260,6 +318,7 @@
           <w:ilvl w:val="0"/>
           <w:numId w:val="6"/>
         </w:numPr>
+        <w:spacing w:line="360" w:lineRule="auto"/>
       </w:pPr>
       <w:proofErr w:type="spellStart"/>
       <w:r>
@@ -283,6 +342,7 @@
           <w:ilvl w:val="0"/>
           <w:numId w:val="6"/>
         </w:numPr>
+        <w:spacing w:line="360" w:lineRule="auto"/>
       </w:pPr>
       <w:r>
         <w:t>Mário Lourenço</w:t>
@@ -297,22 +357,15 @@
         <w:t>39378</w:t>
       </w:r>
     </w:p>
-    <w:p/>
-    <w:p/>
-    <w:p/>
+    <w:p>
+      <w:pPr>
+        <w:spacing w:line="360" w:lineRule="auto"/>
+      </w:pPr>
+    </w:p>
     <w:p>
       <w:pPr>
         <w:pStyle w:val="Ttulo"/>
-      </w:pPr>
-    </w:p>
-    <w:p>
-      <w:pPr>
-        <w:pStyle w:val="Ttulo"/>
-      </w:pPr>
-    </w:p>
-    <w:p>
-      <w:pPr>
-        <w:pStyle w:val="Ttulo"/>
+        <w:spacing w:line="360" w:lineRule="auto"/>
       </w:pPr>
       <w:r>
         <w:lastRenderedPageBreak/>
@@ -467,484 +520,210 @@
     <w:p>
       <w:pPr>
         <w:pStyle w:val="SemEspaamento"/>
+        <w:spacing w:line="360" w:lineRule="auto"/>
       </w:pPr>
     </w:p>
     <w:p>
       <w:pPr>
         <w:pStyle w:val="SemEspaamento"/>
+        <w:spacing w:line="360" w:lineRule="auto"/>
       </w:pPr>
     </w:p>
     <w:p>
       <w:pPr>
         <w:pStyle w:val="SemEspaamento"/>
+        <w:spacing w:line="360" w:lineRule="auto"/>
       </w:pPr>
     </w:p>
     <w:p>
       <w:pPr>
         <w:pStyle w:val="SemEspaamento"/>
+        <w:spacing w:line="360" w:lineRule="auto"/>
       </w:pPr>
     </w:p>
     <w:p>
       <w:pPr>
         <w:pStyle w:val="SemEspaamento"/>
+        <w:spacing w:line="360" w:lineRule="auto"/>
       </w:pPr>
     </w:p>
     <w:p>
       <w:pPr>
         <w:pStyle w:val="SemEspaamento"/>
+        <w:spacing w:line="360" w:lineRule="auto"/>
       </w:pPr>
     </w:p>
     <w:p>
       <w:pPr>
         <w:pStyle w:val="SemEspaamento"/>
+        <w:spacing w:line="360" w:lineRule="auto"/>
       </w:pPr>
     </w:p>
     <w:p>
       <w:pPr>
         <w:pStyle w:val="SemEspaamento"/>
+        <w:spacing w:line="360" w:lineRule="auto"/>
       </w:pPr>
     </w:p>
     <w:p>
       <w:pPr>
         <w:pStyle w:val="SemEspaamento"/>
+        <w:spacing w:line="360" w:lineRule="auto"/>
       </w:pPr>
     </w:p>
     <w:p>
       <w:pPr>
         <w:pStyle w:val="SemEspaamento"/>
+        <w:spacing w:line="360" w:lineRule="auto"/>
       </w:pPr>
     </w:p>
     <w:p>
       <w:pPr>
         <w:pStyle w:val="SemEspaamento"/>
+        <w:spacing w:line="360" w:lineRule="auto"/>
       </w:pPr>
     </w:p>
     <w:p>
       <w:pPr>
         <w:pStyle w:val="SemEspaamento"/>
+        <w:spacing w:line="360" w:lineRule="auto"/>
       </w:pPr>
     </w:p>
     <w:p>
       <w:pPr>
         <w:pStyle w:val="SemEspaamento"/>
+        <w:spacing w:line="360" w:lineRule="auto"/>
       </w:pPr>
     </w:p>
     <w:p>
       <w:pPr>
         <w:pStyle w:val="SemEspaamento"/>
+        <w:spacing w:line="360" w:lineRule="auto"/>
       </w:pPr>
     </w:p>
     <w:p>
       <w:pPr>
         <w:pStyle w:val="SemEspaamento"/>
+        <w:spacing w:line="360" w:lineRule="auto"/>
       </w:pPr>
     </w:p>
     <w:p>
       <w:pPr>
         <w:pStyle w:val="SemEspaamento"/>
+        <w:spacing w:line="360" w:lineRule="auto"/>
       </w:pPr>
     </w:p>
     <w:p>
       <w:pPr>
         <w:pStyle w:val="SemEspaamento"/>
-      </w:pPr>
-    </w:p>
-    <w:p>
-      <w:pPr>
-        <w:pStyle w:val="SemEspaamento"/>
-      </w:pPr>
-    </w:p>
-    <w:p>
-      <w:pPr>
-        <w:pStyle w:val="SemEspaamento"/>
-      </w:pPr>
-    </w:p>
-    <w:p>
-      <w:pPr>
-        <w:pStyle w:val="SemEspaamento"/>
-      </w:pPr>
-    </w:p>
-    <w:p>
-      <w:pPr>
-        <w:pStyle w:val="SemEspaamento"/>
-      </w:pPr>
-    </w:p>
-    <w:p>
-      <w:pPr>
-        <w:pStyle w:val="SemEspaamento"/>
-      </w:pPr>
-    </w:p>
-    <w:p>
-      <w:pPr>
-        <w:pStyle w:val="SemEspaamento"/>
-      </w:pPr>
-    </w:p>
-    <w:p>
-      <w:pPr>
-        <w:pStyle w:val="SemEspaamento"/>
-      </w:pPr>
-    </w:p>
-    <w:p>
-      <w:pPr>
-        <w:pStyle w:val="SemEspaamento"/>
-      </w:pPr>
-    </w:p>
-    <w:p>
-      <w:pPr>
-        <w:pStyle w:val="SemEspaamento"/>
-      </w:pPr>
-    </w:p>
-    <w:p>
-      <w:pPr>
-        <w:pStyle w:val="SemEspaamento"/>
-      </w:pPr>
-    </w:p>
-    <w:p>
-      <w:pPr>
-        <w:pStyle w:val="SemEspaamento"/>
-      </w:pPr>
-    </w:p>
-    <w:p>
-      <w:pPr>
-        <w:pStyle w:val="SemEspaamento"/>
-      </w:pPr>
-    </w:p>
-    <w:p>
-      <w:pPr>
-        <w:pStyle w:val="Ttulo1"/>
-        <w:rPr>
-          <w:rFonts w:asciiTheme="minorHAnsi" w:eastAsiaTheme="minorHAnsi" w:hAnsiTheme="minorHAnsi" w:cstheme="minorBidi"/>
-          <w:b w:val="0"/>
-          <w:bCs w:val="0"/>
-          <w:color w:val="auto"/>
-          <w:sz w:val="22"/>
-          <w:szCs w:val="22"/>
-        </w:rPr>
-      </w:pPr>
-    </w:p>
-    <w:p/>
-    <w:p>
-      <w:pPr>
-        <w:pStyle w:val="Ttulo1"/>
+        <w:spacing w:line="360" w:lineRule="auto"/>
+      </w:pPr>
+    </w:p>
+    <w:p>
+      <w:pPr>
+        <w:pStyle w:val="Cabealho1"/>
+        <w:spacing w:line="360" w:lineRule="auto"/>
       </w:pPr>
       <w:r>
         <w:lastRenderedPageBreak/>
-        <w:t xml:space="preserve">                                         </w:t>
-      </w:r>
-    </w:p>
-    <w:p>
-      <w:pPr>
-        <w:pStyle w:val="Ttulo1"/>
+        <w:t xml:space="preserve">                                 </w:t>
+      </w:r>
+    </w:p>
+    <w:p>
+      <w:pPr>
+        <w:pStyle w:val="Cabealho1"/>
+        <w:spacing w:line="360" w:lineRule="auto"/>
         <w:ind w:left="2124" w:firstLine="708"/>
       </w:pPr>
-    </w:p>
-    <w:p>
-      <w:pPr>
-        <w:pStyle w:val="Ttulo1"/>
-        <w:ind w:left="2124" w:firstLine="708"/>
-      </w:pPr>
       <w:r>
         <w:t>Diagrama de Classes</w:t>
       </w:r>
     </w:p>
-    <w:p/>
-    <w:p>
-      <w:pPr>
-        <w:pStyle w:val="SemEspaamento"/>
-      </w:pPr>
-    </w:p>
-    <w:p>
-      <w:pPr>
-        <w:pStyle w:val="SemEspaamento"/>
-      </w:pPr>
-    </w:p>
-    <w:p>
-      <w:pPr>
-        <w:pStyle w:val="SemEspaamento"/>
-      </w:pPr>
-    </w:p>
-    <w:p>
-      <w:pPr>
-        <w:pStyle w:val="SemEspaamento"/>
-      </w:pPr>
-    </w:p>
-    <w:p>
-      <w:pPr>
-        <w:pStyle w:val="Ttulo1"/>
+    <w:p>
+      <w:pPr>
+        <w:pStyle w:val="Cabealho1"/>
+        <w:spacing w:line="360" w:lineRule="auto"/>
+        <w:ind w:left="1416" w:firstLine="708"/>
         <w:rPr>
           <w:rFonts w:eastAsiaTheme="minorHAnsi"/>
         </w:rPr>
       </w:pPr>
-      <w:r>
-        <w:rPr>
-          <w:rFonts w:asciiTheme="minorHAnsi" w:eastAsiaTheme="minorHAnsi" w:hAnsiTheme="minorHAnsi" w:cstheme="minorBidi"/>
-          <w:b w:val="0"/>
-          <w:bCs w:val="0"/>
-          <w:color w:val="auto"/>
-          <w:sz w:val="22"/>
-          <w:szCs w:val="22"/>
-        </w:rPr>
-        <w:tab/>
-      </w:r>
-      <w:r>
-        <w:rPr>
-          <w:rFonts w:asciiTheme="minorHAnsi" w:eastAsiaTheme="minorHAnsi" w:hAnsiTheme="minorHAnsi" w:cstheme="minorBidi"/>
-          <w:b w:val="0"/>
-          <w:bCs w:val="0"/>
-          <w:color w:val="auto"/>
-          <w:sz w:val="22"/>
-          <w:szCs w:val="22"/>
-        </w:rPr>
-        <w:tab/>
-      </w:r>
-      <w:r>
-        <w:rPr>
-          <w:rFonts w:asciiTheme="minorHAnsi" w:eastAsiaTheme="minorHAnsi" w:hAnsiTheme="minorHAnsi" w:cstheme="minorBidi"/>
-          <w:b w:val="0"/>
-          <w:bCs w:val="0"/>
-          <w:color w:val="auto"/>
-          <w:sz w:val="22"/>
-          <w:szCs w:val="22"/>
-        </w:rPr>
-        <w:tab/>
-      </w:r>
-      <w:r>
+    </w:p>
+    <w:p>
+      <w:pPr>
+        <w:pStyle w:val="Cabealho1"/>
+        <w:spacing w:line="360" w:lineRule="auto"/>
+        <w:ind w:left="1416" w:firstLine="708"/>
         <w:rPr>
           <w:rFonts w:eastAsiaTheme="minorHAnsi"/>
         </w:rPr>
-        <w:tab/>
-      </w:r>
-    </w:p>
-    <w:p>
-      <w:pPr>
-        <w:pStyle w:val="Ttulo1"/>
-        <w:ind w:left="1416" w:firstLine="708"/>
-        <w:rPr>
-          <w:rFonts w:eastAsiaTheme="minorHAnsi"/>
-        </w:rPr>
-      </w:pPr>
-      <w:r>
-        <w:rPr>
-          <w:rFonts w:eastAsiaTheme="minorHAnsi"/>
-        </w:rPr>
-        <w:t xml:space="preserve">Descrição das classes </w:t>
-      </w:r>
-    </w:p>
-    <w:p/>
-    <w:p>
-      <w:proofErr w:type="spellStart"/>
-      <w:r>
-        <w:t>DynamicProxyFactory</w:t>
-      </w:r>
-      <w:proofErr w:type="spellEnd"/>
-      <w:r>
-        <w:t xml:space="preserve"> é responsável por criar as proxys, seja através de um </w:t>
-      </w:r>
-      <w:r>
-        <w:t>intercetor</w:t>
-      </w:r>
-      <w:r>
-        <w:t xml:space="preserve"> ou da API fluida</w:t>
-      </w:r>
-    </w:p>
-    <w:p>
-      <w:proofErr w:type="spellStart"/>
-      <w:r>
-        <w:t>SelectMethodProxy</w:t>
-      </w:r>
-      <w:proofErr w:type="spellEnd"/>
-      <w:r>
-        <w:t xml:space="preserve"> garante que seja selecionado um método antes de se chamar um </w:t>
-      </w:r>
-      <w:proofErr w:type="spellStart"/>
-      <w:r>
-        <w:t>DoBefore</w:t>
-      </w:r>
-      <w:proofErr w:type="spellEnd"/>
-      <w:r>
-        <w:t xml:space="preserve">, </w:t>
-      </w:r>
-      <w:proofErr w:type="spellStart"/>
-      <w:r>
-        <w:t>Replace</w:t>
-      </w:r>
-      <w:proofErr w:type="spellEnd"/>
-      <w:r>
-        <w:t xml:space="preserve"> ou </w:t>
-      </w:r>
-      <w:proofErr w:type="spellStart"/>
-      <w:r>
-        <w:t>DoAfter</w:t>
-      </w:r>
-      <w:proofErr w:type="spellEnd"/>
-      <w:r>
-        <w:t xml:space="preserve">, esta </w:t>
-      </w:r>
-      <w:proofErr w:type="spellStart"/>
-      <w:r>
-        <w:t>class</w:t>
-      </w:r>
-      <w:proofErr w:type="spellEnd"/>
-      <w:r>
-        <w:t xml:space="preserve"> contem um dicionário em que todos os métodos que podem ser </w:t>
-      </w:r>
-      <w:r>
-        <w:t>intercetados</w:t>
-      </w:r>
-      <w:r>
-        <w:t xml:space="preserve"> são a chave, e sempre que se chama o método </w:t>
-      </w:r>
-      <w:proofErr w:type="spellStart"/>
-      <w:proofErr w:type="gramStart"/>
-      <w:r>
-        <w:t>On</w:t>
-      </w:r>
-      <w:proofErr w:type="spellEnd"/>
-      <w:r>
-        <w:t>&lt;</w:t>
-      </w:r>
-      <w:proofErr w:type="gramEnd"/>
-      <w:r>
-        <w:t xml:space="preserve">&gt; é iniciado uma instância de </w:t>
-      </w:r>
-      <w:proofErr w:type="spellStart"/>
-      <w:r>
-        <w:t>ProxyContent</w:t>
-      </w:r>
-      <w:proofErr w:type="spellEnd"/>
-      <w:r>
-        <w:t xml:space="preserve"> a esse método no dicionário.</w:t>
-      </w:r>
-    </w:p>
-    <w:p>
-      <w:proofErr w:type="spellStart"/>
-      <w:r>
-        <w:t>ProxyContent</w:t>
-      </w:r>
-      <w:proofErr w:type="spellEnd"/>
-      <w:r>
-        <w:t xml:space="preserve"> contem 3 </w:t>
-      </w:r>
-      <w:proofErr w:type="spellStart"/>
-      <w:r>
-        <w:t>delegates</w:t>
-      </w:r>
-      <w:proofErr w:type="spellEnd"/>
-      <w:r>
-        <w:t xml:space="preserve"> o </w:t>
-      </w:r>
-      <w:proofErr w:type="spellStart"/>
-      <w:r>
-        <w:t>DoBefore</w:t>
-      </w:r>
-      <w:proofErr w:type="spellEnd"/>
-      <w:r>
-        <w:t xml:space="preserve"> que contem todas as ações a serem executadas antes de se executar o corpo do método, tem o </w:t>
-      </w:r>
-      <w:proofErr w:type="spellStart"/>
-      <w:r>
-        <w:t>Replace</w:t>
-      </w:r>
-      <w:proofErr w:type="spellEnd"/>
-      <w:r>
-        <w:t xml:space="preserve"> que contem o </w:t>
-      </w:r>
-      <w:proofErr w:type="spellStart"/>
-      <w:r>
-        <w:t>delegate</w:t>
-      </w:r>
-      <w:proofErr w:type="spellEnd"/>
-      <w:r>
-        <w:t xml:space="preserve"> que vai substituir o método original e tem também o </w:t>
-      </w:r>
-      <w:proofErr w:type="spellStart"/>
-      <w:r>
-        <w:t>DoAfter</w:t>
-      </w:r>
-      <w:proofErr w:type="spellEnd"/>
-      <w:r>
-        <w:t xml:space="preserve"> que contem a lista de todas as ações a serem executadas depois do método.</w:t>
-      </w:r>
-    </w:p>
-    <w:p>
-      <w:proofErr w:type="spellStart"/>
-      <w:r>
-        <w:t>FluidProxyBuilder</w:t>
-      </w:r>
-      <w:proofErr w:type="spellEnd"/>
-      <w:r>
-        <w:t xml:space="preserve"> contem os métodos </w:t>
-      </w:r>
-      <w:proofErr w:type="spellStart"/>
-      <w:r>
-        <w:t>DoBefore</w:t>
-      </w:r>
-      <w:proofErr w:type="spellEnd"/>
-      <w:r>
-        <w:t>,</w:t>
-      </w:r>
-      <w:r>
-        <w:t xml:space="preserve"> </w:t>
-      </w:r>
-      <w:proofErr w:type="spellStart"/>
-      <w:r>
-        <w:t>DoAfter</w:t>
-      </w:r>
-      <w:proofErr w:type="spellEnd"/>
-      <w:r>
-        <w:t xml:space="preserve">, </w:t>
-      </w:r>
-      <w:proofErr w:type="spellStart"/>
-      <w:r>
-        <w:t>Replace</w:t>
-      </w:r>
-      <w:proofErr w:type="spellEnd"/>
-      <w:r>
-        <w:t xml:space="preserve">, </w:t>
-      </w:r>
-      <w:proofErr w:type="spellStart"/>
-      <w:r>
-        <w:t>Make</w:t>
-      </w:r>
-      <w:proofErr w:type="spellEnd"/>
-      <w:r>
-        <w:t xml:space="preserve"> e ainda redefine o </w:t>
-      </w:r>
-      <w:proofErr w:type="spellStart"/>
-      <w:proofErr w:type="gramStart"/>
-      <w:r>
-        <w:t>On</w:t>
-      </w:r>
-      <w:proofErr w:type="spellEnd"/>
-      <w:r>
-        <w:t>&lt;</w:t>
-      </w:r>
-      <w:proofErr w:type="gramEnd"/>
-      <w:r>
-        <w:t xml:space="preserve">&gt;. No caso do </w:t>
-      </w:r>
-      <w:proofErr w:type="spellStart"/>
-      <w:proofErr w:type="gramStart"/>
-      <w:r>
-        <w:t>On</w:t>
-      </w:r>
-      <w:proofErr w:type="spellEnd"/>
-      <w:r>
-        <w:t>&lt;</w:t>
-      </w:r>
-      <w:proofErr w:type="gramEnd"/>
-      <w:r>
-        <w:t>&gt; ser chamado mais do que uma vez para o mesmo método apenas tem efeito as alterações da ultima chamada.</w:t>
-      </w:r>
-    </w:p>
-    <w:p>
-      <w:proofErr w:type="spellStart"/>
-      <w:r>
-        <w:t>HandlerM</w:t>
-      </w:r>
-      <w:proofErr w:type="spellEnd"/>
-      <w:r>
-        <w:t xml:space="preserve"> o intercetor responsável intercetar os métodos das proxys criadas através da API fluente.</w:t>
+      </w:pPr>
+      <w:r>
+        <w:rPr>
+          <w:noProof/>
+        </w:rPr>
+        <w:drawing>
+          <wp:anchor distT="0" distB="0" distL="114300" distR="114300" simplePos="0" relativeHeight="251671552" behindDoc="1" locked="0" layoutInCell="1" allowOverlap="1" wp14:anchorId="2ED39C72" wp14:editId="07259051">
+            <wp:simplePos x="0" y="0"/>
+            <wp:positionH relativeFrom="column">
+              <wp:posOffset>-537210</wp:posOffset>
+            </wp:positionH>
+            <wp:positionV relativeFrom="paragraph">
+              <wp:posOffset>65283</wp:posOffset>
+            </wp:positionV>
+            <wp:extent cx="6327775" cy="3552825"/>
+            <wp:effectExtent l="0" t="0" r="0" b="9525"/>
+            <wp:wrapNone/>
+            <wp:docPr id="2" name="Imagem 2" descr="C:\Users\packardbell\Documents\5º - Semestre\AVE\Trabalho Final\Git - AVE\workRepo\Diagrama de Classes geral.jpg"/>
+            <wp:cNvGraphicFramePr>
+              <a:graphicFrameLocks xmlns:a="http://schemas.openxmlformats.org/drawingml/2006/main" noChangeAspect="1"/>
+            </wp:cNvGraphicFramePr>
+            <a:graphic xmlns:a="http://schemas.openxmlformats.org/drawingml/2006/main">
+              <a:graphicData uri="http://schemas.openxmlformats.org/drawingml/2006/picture">
+                <pic:pic xmlns:pic="http://schemas.openxmlformats.org/drawingml/2006/picture">
+                  <pic:nvPicPr>
+                    <pic:cNvPr id="0" name="Picture 2" descr="C:\Users\packardbell\Documents\5º - Semestre\AVE\Trabalho Final\Git - AVE\workRepo\Diagrama de Classes geral.jpg"/>
+                    <pic:cNvPicPr>
+                      <a:picLocks noChangeAspect="1" noChangeArrowheads="1"/>
+                    </pic:cNvPicPr>
+                  </pic:nvPicPr>
+                  <pic:blipFill>
+                    <a:blip r:embed="rId9">
+                      <a:extLst>
+                        <a:ext uri="{28A0092B-C50C-407E-A947-70E740481C1C}">
+                          <a14:useLocalDpi xmlns:a14="http://schemas.microsoft.com/office/drawing/2010/main" val="0"/>
+                        </a:ext>
+                      </a:extLst>
+                    </a:blip>
+                    <a:srcRect/>
+                    <a:stretch>
+                      <a:fillRect/>
+                    </a:stretch>
+                  </pic:blipFill>
+                  <pic:spPr bwMode="auto">
+                    <a:xfrm>
+                      <a:off x="0" y="0"/>
+                      <a:ext cx="6327775" cy="3552825"/>
+                    </a:xfrm>
+                    <a:prstGeom prst="rect">
+                      <a:avLst/>
+                    </a:prstGeom>
+                    <a:noFill/>
+                    <a:ln>
+                      <a:noFill/>
+                    </a:ln>
+                  </pic:spPr>
+                </pic:pic>
+              </a:graphicData>
+            </a:graphic>
+            <wp14:sizeRelH relativeFrom="page">
+              <wp14:pctWidth>0</wp14:pctWidth>
+            </wp14:sizeRelH>
+            <wp14:sizeRelV relativeFrom="page">
+              <wp14:pctHeight>0</wp14:pctHeight>
+            </wp14:sizeRelV>
+          </wp:anchor>
+        </w:drawing>
       </w:r>
     </w:p>
     <w:p/>
@@ -953,10 +732,981 @@
     <w:p/>
     <w:p/>
     <w:p/>
-    <w:p>
-      <w:pPr>
-        <w:pStyle w:val="Ttulo1"/>
+    <w:p/>
+    <w:p/>
+    <w:p>
+      <w:pPr>
+        <w:pStyle w:val="Cabealho1"/>
+        <w:spacing w:line="360" w:lineRule="auto"/>
+        <w:ind w:left="1416" w:firstLine="708"/>
+        <w:rPr>
+          <w:rFonts w:eastAsiaTheme="minorHAnsi"/>
+        </w:rPr>
+      </w:pPr>
+    </w:p>
+    <w:p>
+      <w:pPr>
+        <w:pStyle w:val="Cabealho1"/>
+        <w:spacing w:line="360" w:lineRule="auto"/>
+        <w:ind w:left="1416" w:firstLine="708"/>
+        <w:rPr>
+          <w:rFonts w:eastAsiaTheme="minorHAnsi"/>
+        </w:rPr>
+      </w:pPr>
+    </w:p>
+    <w:p/>
+    <w:p/>
+    <w:p/>
+    <w:p/>
+    <w:p/>
+    <w:p/>
+    <w:p/>
+    <w:p/>
+    <w:p/>
+    <w:p/>
+    <w:p>
+      <w:pPr>
+        <w:pStyle w:val="Cabealho1"/>
+        <w:spacing w:line="360" w:lineRule="auto"/>
+        <w:ind w:left="1416" w:firstLine="708"/>
+        <w:rPr>
+          <w:rFonts w:eastAsiaTheme="minorHAnsi"/>
+        </w:rPr>
+      </w:pPr>
+      <w:r>
+        <w:rPr>
+          <w:rFonts w:eastAsiaTheme="minorHAnsi"/>
+        </w:rPr>
+        <w:lastRenderedPageBreak/>
+        <w:t xml:space="preserve">Descrição das classes </w:t>
+      </w:r>
+    </w:p>
+    <w:p/>
+    <w:p>
+      <w:pPr>
+        <w:pStyle w:val="PargrafodaLista"/>
+        <w:numPr>
+          <w:ilvl w:val="0"/>
+          <w:numId w:val="1"/>
+        </w:numPr>
+        <w:spacing w:line="360" w:lineRule="auto"/>
+      </w:pPr>
+      <w:proofErr w:type="spellStart"/>
+      <w:r>
+        <w:t>DynamicProxyFactory</w:t>
+      </w:r>
+      <w:proofErr w:type="spellEnd"/>
+      <w:r>
+        <w:rPr>
+          <w:rFonts w:asciiTheme="majorHAnsi" w:eastAsiaTheme="minorHAnsi" w:hAnsiTheme="majorHAnsi" w:cstheme="majorBidi"/>
+          <w:b/>
+          <w:bCs/>
+          <w:color w:val="365F91" w:themeColor="accent1" w:themeShade="BF"/>
+          <w:szCs w:val="28"/>
+        </w:rPr>
+        <w:t xml:space="preserve"> </w:t>
+      </w:r>
+    </w:p>
+    <w:p>
+      <w:pPr>
+        <w:pStyle w:val="PargrafodaLista"/>
+        <w:numPr>
+          <w:ilvl w:val="0"/>
+          <w:numId w:val="1"/>
+        </w:numPr>
+        <w:spacing w:line="360" w:lineRule="auto"/>
+      </w:pPr>
+      <w:proofErr w:type="spellStart"/>
+      <w:r>
+        <w:t>SelectMethodProxy</w:t>
+      </w:r>
+      <w:proofErr w:type="spellEnd"/>
+    </w:p>
+    <w:p>
+      <w:pPr>
+        <w:pStyle w:val="PargrafodaLista"/>
+        <w:numPr>
+          <w:ilvl w:val="0"/>
+          <w:numId w:val="1"/>
+        </w:numPr>
+        <w:spacing w:line="360" w:lineRule="auto"/>
+      </w:pPr>
+      <w:proofErr w:type="spellStart"/>
+      <w:r>
+        <w:t>ProxyContent</w:t>
+      </w:r>
+      <w:proofErr w:type="spellEnd"/>
+    </w:p>
+    <w:p>
+      <w:pPr>
+        <w:pStyle w:val="PargrafodaLista"/>
+        <w:numPr>
+          <w:ilvl w:val="0"/>
+          <w:numId w:val="1"/>
+        </w:numPr>
+        <w:spacing w:line="360" w:lineRule="auto"/>
+      </w:pPr>
+      <w:proofErr w:type="spellStart"/>
+      <w:r>
+        <w:t>FluidProxyBuilder</w:t>
+      </w:r>
+      <w:proofErr w:type="spellEnd"/>
+    </w:p>
+    <w:p>
+      <w:pPr>
+        <w:pStyle w:val="PargrafodaLista"/>
+        <w:numPr>
+          <w:ilvl w:val="0"/>
+          <w:numId w:val="1"/>
+        </w:numPr>
+        <w:spacing w:line="360" w:lineRule="auto"/>
+      </w:pPr>
+      <w:proofErr w:type="spellStart"/>
+      <w:r>
+        <w:t>HandlerM</w:t>
+      </w:r>
+      <w:proofErr w:type="spellEnd"/>
+    </w:p>
+    <w:p>
+      <w:pPr>
+        <w:pStyle w:val="PargrafodaLista"/>
+        <w:numPr>
+          <w:ilvl w:val="0"/>
+          <w:numId w:val="1"/>
+        </w:numPr>
+        <w:spacing w:line="360" w:lineRule="auto"/>
+      </w:pPr>
+      <w:proofErr w:type="spellStart"/>
+      <w:r>
+        <w:t>CallInfo</w:t>
+      </w:r>
+      <w:proofErr w:type="spellEnd"/>
+    </w:p>
+    <w:p>
+      <w:pPr>
+        <w:spacing w:line="360" w:lineRule="auto"/>
+      </w:pPr>
+    </w:p>
+    <w:p>
+      <w:pPr>
+        <w:spacing w:line="360" w:lineRule="auto"/>
+      </w:pPr>
+      <w:proofErr w:type="spellStart"/>
+      <w:proofErr w:type="gramStart"/>
+      <w:r>
+        <w:rPr>
+          <w:rFonts w:asciiTheme="majorHAnsi" w:eastAsiaTheme="minorHAnsi" w:hAnsiTheme="majorHAnsi" w:cstheme="majorBidi"/>
+          <w:b/>
+          <w:bCs/>
+          <w:color w:val="365F91" w:themeColor="accent1" w:themeShade="BF"/>
+          <w:szCs w:val="28"/>
+        </w:rPr>
+        <w:t>DynamicProxyFactory</w:t>
+      </w:r>
+      <w:proofErr w:type="spellEnd"/>
+      <w:r>
+        <w:rPr>
+          <w:rFonts w:asciiTheme="majorHAnsi" w:eastAsiaTheme="minorHAnsi" w:hAnsiTheme="majorHAnsi" w:cstheme="majorBidi"/>
+          <w:b/>
+          <w:bCs/>
+          <w:color w:val="365F91" w:themeColor="accent1" w:themeShade="BF"/>
+          <w:szCs w:val="28"/>
+        </w:rPr>
+        <w:t xml:space="preserve"> </w:t>
+      </w:r>
+      <w:r>
+        <w:rPr>
+          <w:rFonts w:asciiTheme="majorHAnsi" w:eastAsiaTheme="minorHAnsi" w:hAnsiTheme="majorHAnsi" w:cstheme="majorBidi"/>
+          <w:b/>
+          <w:bCs/>
+          <w:color w:val="365F91" w:themeColor="accent1" w:themeShade="BF"/>
+          <w:szCs w:val="28"/>
+        </w:rPr>
+        <w:t xml:space="preserve"> -</w:t>
+      </w:r>
+      <w:proofErr w:type="gramEnd"/>
+      <w:r>
+        <w:rPr>
+          <w:rFonts w:asciiTheme="majorHAnsi" w:eastAsiaTheme="minorHAnsi" w:hAnsiTheme="majorHAnsi" w:cstheme="majorBidi"/>
+          <w:b/>
+          <w:bCs/>
+          <w:color w:val="365F91" w:themeColor="accent1" w:themeShade="BF"/>
+          <w:szCs w:val="28"/>
+        </w:rPr>
+        <w:t xml:space="preserve"> </w:t>
+      </w:r>
+      <w:r>
+        <w:t xml:space="preserve">é responsável por criar as proxys, seja através de um </w:t>
+      </w:r>
+      <w:r>
+        <w:t>interce</w:t>
+      </w:r>
+      <w:r>
+        <w:t>p</w:t>
+      </w:r>
+      <w:r>
+        <w:t>tor</w:t>
+      </w:r>
+      <w:r>
+        <w:t xml:space="preserve"> ou da API </w:t>
+      </w:r>
+      <w:r>
+        <w:t>fluente.</w:t>
+      </w:r>
+    </w:p>
+    <w:p>
+      <w:pPr>
+        <w:spacing w:line="360" w:lineRule="auto"/>
+      </w:pPr>
+      <w:proofErr w:type="spellStart"/>
+      <w:r>
+        <w:rPr>
+          <w:rFonts w:asciiTheme="majorHAnsi" w:eastAsiaTheme="minorHAnsi" w:hAnsiTheme="majorHAnsi" w:cstheme="majorBidi"/>
+          <w:b/>
+          <w:bCs/>
+          <w:color w:val="365F91" w:themeColor="accent1" w:themeShade="BF"/>
+          <w:szCs w:val="28"/>
+        </w:rPr>
+        <w:t>SelectMethodProxy</w:t>
+      </w:r>
+      <w:proofErr w:type="spellEnd"/>
+      <w:r>
+        <w:rPr>
+          <w:rFonts w:asciiTheme="majorHAnsi" w:eastAsiaTheme="minorHAnsi" w:hAnsiTheme="majorHAnsi" w:cstheme="majorBidi"/>
+          <w:b/>
+          <w:bCs/>
+          <w:color w:val="365F91" w:themeColor="accent1" w:themeShade="BF"/>
+          <w:szCs w:val="28"/>
+        </w:rPr>
+        <w:t xml:space="preserve"> </w:t>
+      </w:r>
+      <w:proofErr w:type="gramStart"/>
+      <w:r>
+        <w:rPr>
+          <w:rFonts w:asciiTheme="majorHAnsi" w:eastAsiaTheme="minorHAnsi" w:hAnsiTheme="majorHAnsi" w:cstheme="majorBidi"/>
+          <w:b/>
+          <w:bCs/>
+          <w:color w:val="365F91" w:themeColor="accent1" w:themeShade="BF"/>
+          <w:szCs w:val="28"/>
+        </w:rPr>
+        <w:t xml:space="preserve">- </w:t>
+      </w:r>
+      <w:r>
+        <w:rPr>
+          <w:rFonts w:asciiTheme="majorHAnsi" w:eastAsiaTheme="minorHAnsi" w:hAnsiTheme="majorHAnsi" w:cstheme="majorBidi"/>
+          <w:b/>
+          <w:bCs/>
+          <w:color w:val="365F91" w:themeColor="accent1" w:themeShade="BF"/>
+          <w:szCs w:val="28"/>
+        </w:rPr>
+        <w:t xml:space="preserve"> </w:t>
+      </w:r>
+      <w:r>
+        <w:t>garante</w:t>
+      </w:r>
+      <w:proofErr w:type="gramEnd"/>
+      <w:r>
+        <w:t xml:space="preserve"> que seja selecionado um método antes de se chamar um </w:t>
+      </w:r>
+      <w:proofErr w:type="spellStart"/>
+      <w:r>
+        <w:rPr>
+          <w:i/>
+        </w:rPr>
+        <w:t>DoBefore</w:t>
+      </w:r>
+      <w:proofErr w:type="spellEnd"/>
+      <w:r>
+        <w:t xml:space="preserve">, </w:t>
+      </w:r>
+      <w:proofErr w:type="spellStart"/>
+      <w:r>
+        <w:rPr>
+          <w:i/>
+        </w:rPr>
+        <w:t>Replace</w:t>
+      </w:r>
+      <w:proofErr w:type="spellEnd"/>
+      <w:r>
+        <w:t xml:space="preserve"> ou </w:t>
+      </w:r>
+      <w:proofErr w:type="spellStart"/>
+      <w:r>
+        <w:rPr>
+          <w:i/>
+        </w:rPr>
+        <w:t>DoAfter</w:t>
+      </w:r>
+      <w:proofErr w:type="spellEnd"/>
+      <w:r>
+        <w:t>, esta class</w:t>
+      </w:r>
+      <w:r>
+        <w:t>e conté</w:t>
+      </w:r>
+      <w:r>
+        <w:t xml:space="preserve">m um dicionário em que todos os métodos que podem ser </w:t>
+      </w:r>
+      <w:r>
+        <w:t>interce</w:t>
+      </w:r>
+      <w:r>
+        <w:t>p</w:t>
+      </w:r>
+      <w:r>
+        <w:t>tados</w:t>
+      </w:r>
+      <w:r>
+        <w:t xml:space="preserve"> são a chave, e sempre que se chama o método </w:t>
+      </w:r>
+      <w:proofErr w:type="spellStart"/>
+      <w:r>
+        <w:rPr>
+          <w:i/>
+        </w:rPr>
+        <w:t>On</w:t>
+      </w:r>
+      <w:proofErr w:type="spellEnd"/>
+      <w:r>
+        <w:rPr>
+          <w:i/>
+        </w:rPr>
+        <w:t>&lt;&gt;</w:t>
+      </w:r>
+      <w:r>
+        <w:t xml:space="preserve"> é iniciado uma instância de </w:t>
+      </w:r>
+      <w:proofErr w:type="spellStart"/>
+      <w:r>
+        <w:rPr>
+          <w:i/>
+        </w:rPr>
+        <w:t>ProxyContent</w:t>
+      </w:r>
+      <w:proofErr w:type="spellEnd"/>
+      <w:r>
+        <w:t xml:space="preserve"> a esse método no dicionário.</w:t>
+      </w:r>
+    </w:p>
+    <w:p>
+      <w:pPr>
+        <w:spacing w:line="360" w:lineRule="auto"/>
+      </w:pPr>
+      <w:proofErr w:type="spellStart"/>
+      <w:r>
+        <w:rPr>
+          <w:rFonts w:asciiTheme="majorHAnsi" w:eastAsiaTheme="minorHAnsi" w:hAnsiTheme="majorHAnsi" w:cstheme="majorBidi"/>
+          <w:b/>
+          <w:bCs/>
+          <w:color w:val="365F91" w:themeColor="accent1" w:themeShade="BF"/>
+          <w:szCs w:val="28"/>
+        </w:rPr>
+        <w:t>ProxyContent</w:t>
+      </w:r>
+      <w:proofErr w:type="spellEnd"/>
+      <w:r>
+        <w:rPr>
+          <w:rFonts w:asciiTheme="majorHAnsi" w:eastAsiaTheme="minorHAnsi" w:hAnsiTheme="majorHAnsi" w:cstheme="majorBidi"/>
+          <w:b/>
+          <w:bCs/>
+          <w:color w:val="365F91" w:themeColor="accent1" w:themeShade="BF"/>
+          <w:szCs w:val="28"/>
+        </w:rPr>
+        <w:t xml:space="preserve"> -</w:t>
+      </w:r>
+      <w:r>
+        <w:t xml:space="preserve"> conté</w:t>
+      </w:r>
+      <w:r>
+        <w:t xml:space="preserve">m 3 </w:t>
+      </w:r>
+      <w:proofErr w:type="spellStart"/>
+      <w:r>
+        <w:rPr>
+          <w:i/>
+        </w:rPr>
+        <w:t>delegates</w:t>
+      </w:r>
+      <w:proofErr w:type="spellEnd"/>
+      <w:r>
+        <w:t xml:space="preserve">: </w:t>
+      </w:r>
+    </w:p>
+    <w:p>
+      <w:pPr>
+        <w:spacing w:line="360" w:lineRule="auto"/>
+        <w:ind w:firstLine="708"/>
+      </w:pPr>
+      <w:proofErr w:type="spellStart"/>
+      <w:r>
+        <w:rPr>
+          <w:i/>
+        </w:rPr>
+        <w:t>DoBefore</w:t>
+      </w:r>
+      <w:proofErr w:type="spellEnd"/>
+      <w:r>
+        <w:t>: nele são</w:t>
+      </w:r>
+      <w:r>
+        <w:t xml:space="preserve"> </w:t>
+      </w:r>
+      <w:r>
+        <w:t>realizadas</w:t>
+      </w:r>
+      <w:r>
+        <w:t xml:space="preserve"> todas as acções</w:t>
+      </w:r>
+      <w:r>
+        <w:t xml:space="preserve"> antes d</w:t>
+      </w:r>
+      <w:r>
+        <w:t>e se executar o corpo do método.</w:t>
+      </w:r>
+    </w:p>
+    <w:p>
+      <w:pPr>
+        <w:spacing w:line="360" w:lineRule="auto"/>
+        <w:ind w:firstLine="708"/>
+      </w:pPr>
+      <w:proofErr w:type="spellStart"/>
+      <w:proofErr w:type="gramStart"/>
+      <w:r>
+        <w:rPr>
+          <w:i/>
+        </w:rPr>
+        <w:t>Replace</w:t>
+      </w:r>
+      <w:proofErr w:type="spellEnd"/>
+      <w:r>
+        <w:t xml:space="preserve"> </w:t>
+      </w:r>
+      <w:proofErr w:type="gramEnd"/>
+      <w:r>
+        <w:t xml:space="preserve">: </w:t>
+      </w:r>
+      <w:r>
+        <w:t>conté</w:t>
+      </w:r>
+      <w:r>
+        <w:t xml:space="preserve">m o </w:t>
+      </w:r>
+      <w:proofErr w:type="spellStart"/>
+      <w:r>
+        <w:rPr>
+          <w:i/>
+        </w:rPr>
+        <w:t>delegate</w:t>
+      </w:r>
+      <w:proofErr w:type="spellEnd"/>
+      <w:r>
+        <w:t xml:space="preserve"> que substituir</w:t>
+      </w:r>
+      <w:r>
+        <w:t>á o método original.</w:t>
+      </w:r>
+    </w:p>
+    <w:p>
+      <w:pPr>
+        <w:spacing w:line="360" w:lineRule="auto"/>
+        <w:ind w:firstLine="708"/>
+      </w:pPr>
+      <w:proofErr w:type="spellStart"/>
+      <w:r>
+        <w:rPr>
+          <w:i/>
+        </w:rPr>
+        <w:t>Do</w:t>
+      </w:r>
+      <w:r>
+        <w:rPr>
+          <w:i/>
+        </w:rPr>
+        <w:t>After</w:t>
+      </w:r>
+      <w:proofErr w:type="spellEnd"/>
+      <w:r>
+        <w:t xml:space="preserve">: </w:t>
+      </w:r>
+      <w:r>
+        <w:t>conté</w:t>
+      </w:r>
+      <w:r>
+        <w:t>m a lista de todas as a</w:t>
+      </w:r>
+      <w:r>
+        <w:t>c</w:t>
+      </w:r>
+      <w:r>
+        <w:t>ções a serem executadas depois do método.</w:t>
+      </w:r>
+    </w:p>
+    <w:p>
+      <w:pPr>
+        <w:spacing w:line="360" w:lineRule="auto"/>
+      </w:pPr>
+      <w:proofErr w:type="spellStart"/>
+      <w:r>
+        <w:rPr>
+          <w:rFonts w:asciiTheme="majorHAnsi" w:eastAsiaTheme="minorHAnsi" w:hAnsiTheme="majorHAnsi" w:cstheme="majorBidi"/>
+          <w:b/>
+          <w:bCs/>
+          <w:color w:val="365F91" w:themeColor="accent1" w:themeShade="BF"/>
+          <w:szCs w:val="28"/>
+        </w:rPr>
+        <w:t>FluidProxyBuilder</w:t>
+      </w:r>
+      <w:proofErr w:type="spellEnd"/>
+      <w:r>
+        <w:rPr>
+          <w:rFonts w:asciiTheme="majorHAnsi" w:eastAsiaTheme="minorHAnsi" w:hAnsiTheme="majorHAnsi" w:cstheme="majorBidi"/>
+          <w:b/>
+          <w:bCs/>
+          <w:color w:val="365F91" w:themeColor="accent1" w:themeShade="BF"/>
+          <w:szCs w:val="28"/>
+        </w:rPr>
+        <w:t xml:space="preserve"> </w:t>
+      </w:r>
+      <w:proofErr w:type="gramStart"/>
+      <w:r>
+        <w:rPr>
+          <w:rFonts w:asciiTheme="majorHAnsi" w:eastAsiaTheme="minorHAnsi" w:hAnsiTheme="majorHAnsi" w:cstheme="majorBidi"/>
+          <w:b/>
+          <w:bCs/>
+          <w:color w:val="365F91" w:themeColor="accent1" w:themeShade="BF"/>
+          <w:szCs w:val="28"/>
+        </w:rPr>
+        <w:t>-</w:t>
+      </w:r>
+      <w:r>
+        <w:t xml:space="preserve">  contém</w:t>
+      </w:r>
+      <w:proofErr w:type="gramEnd"/>
+      <w:r>
+        <w:t xml:space="preserve"> os métodos </w:t>
+      </w:r>
+      <w:proofErr w:type="spellStart"/>
+      <w:r>
+        <w:rPr>
+          <w:i/>
+        </w:rPr>
+        <w:t>DoBefore</w:t>
+      </w:r>
+      <w:proofErr w:type="spellEnd"/>
+      <w:r>
+        <w:t>,</w:t>
+      </w:r>
+      <w:r>
+        <w:t xml:space="preserve"> </w:t>
+      </w:r>
+      <w:proofErr w:type="spellStart"/>
+      <w:r>
+        <w:rPr>
+          <w:i/>
+        </w:rPr>
+        <w:t>DoAfter</w:t>
+      </w:r>
+      <w:proofErr w:type="spellEnd"/>
+      <w:r>
+        <w:t xml:space="preserve">, </w:t>
+      </w:r>
+      <w:proofErr w:type="spellStart"/>
+      <w:r>
+        <w:rPr>
+          <w:i/>
+        </w:rPr>
+        <w:t>Replace</w:t>
+      </w:r>
+      <w:proofErr w:type="spellEnd"/>
+      <w:r>
+        <w:t xml:space="preserve">, </w:t>
+      </w:r>
+      <w:proofErr w:type="spellStart"/>
+      <w:r>
+        <w:rPr>
+          <w:i/>
+        </w:rPr>
+        <w:t>Make</w:t>
+      </w:r>
+      <w:proofErr w:type="spellEnd"/>
+      <w:r>
+        <w:t xml:space="preserve"> e ainda redefine o </w:t>
+      </w:r>
+      <w:proofErr w:type="spellStart"/>
+      <w:r>
+        <w:rPr>
+          <w:i/>
+        </w:rPr>
+        <w:t>On</w:t>
+      </w:r>
+      <w:proofErr w:type="spellEnd"/>
+      <w:r>
+        <w:rPr>
+          <w:i/>
+        </w:rPr>
+        <w:t>&lt;&gt;</w:t>
+      </w:r>
+      <w:r>
+        <w:t xml:space="preserve">. No caso do </w:t>
+      </w:r>
+      <w:proofErr w:type="spellStart"/>
+      <w:proofErr w:type="gramStart"/>
+      <w:r>
+        <w:rPr>
+          <w:i/>
+        </w:rPr>
+        <w:t>On</w:t>
+      </w:r>
+      <w:proofErr w:type="spellEnd"/>
+      <w:r>
+        <w:rPr>
+          <w:i/>
+        </w:rPr>
+        <w:t>&lt;</w:t>
+      </w:r>
+      <w:proofErr w:type="gramEnd"/>
+      <w:r>
+        <w:rPr>
+          <w:i/>
+        </w:rPr>
+        <w:t>&gt;</w:t>
+      </w:r>
+      <w:r>
+        <w:t xml:space="preserve"> ser chamado mais do que uma vez para o mesmo método apenas tem efe</w:t>
+      </w:r>
+      <w:r>
+        <w:t>ito as alterações da ú</w:t>
+      </w:r>
+      <w:r>
+        <w:t>ltima chamada.</w:t>
+      </w:r>
+    </w:p>
+    <w:p>
+      <w:pPr>
+        <w:spacing w:line="360" w:lineRule="auto"/>
+      </w:pPr>
+      <w:proofErr w:type="spellStart"/>
+      <w:r>
+        <w:rPr>
+          <w:rFonts w:asciiTheme="majorHAnsi" w:eastAsiaTheme="minorHAnsi" w:hAnsiTheme="majorHAnsi" w:cstheme="majorBidi"/>
+          <w:b/>
+          <w:bCs/>
+          <w:color w:val="365F91" w:themeColor="accent1" w:themeShade="BF"/>
+          <w:szCs w:val="28"/>
+        </w:rPr>
+        <w:t>HandlerM</w:t>
+      </w:r>
+      <w:proofErr w:type="spellEnd"/>
+      <w:r>
+        <w:rPr>
+          <w:rFonts w:asciiTheme="majorHAnsi" w:eastAsiaTheme="minorHAnsi" w:hAnsiTheme="majorHAnsi" w:cstheme="majorBidi"/>
+          <w:b/>
+          <w:bCs/>
+          <w:color w:val="365F91" w:themeColor="accent1" w:themeShade="BF"/>
+          <w:szCs w:val="28"/>
+        </w:rPr>
+        <w:t xml:space="preserve"> - </w:t>
+      </w:r>
+      <w:r>
+        <w:t>o interce</w:t>
+      </w:r>
+      <w:r>
+        <w:t>p</w:t>
+      </w:r>
+      <w:r>
+        <w:t>tor responsável</w:t>
+      </w:r>
+      <w:r>
+        <w:t xml:space="preserve"> por</w:t>
+      </w:r>
+      <w:r>
+        <w:t xml:space="preserve"> interce</w:t>
+      </w:r>
+      <w:r>
+        <w:t>p</w:t>
+      </w:r>
+      <w:r>
+        <w:t>tar os métodos das proxys criadas através da API fluente.</w:t>
+      </w:r>
+    </w:p>
+    <w:p>
+      <w:pPr>
+        <w:spacing w:line="360" w:lineRule="auto"/>
+      </w:pPr>
+      <w:proofErr w:type="spellStart"/>
+      <w:r>
+        <w:rPr>
+          <w:rFonts w:asciiTheme="majorHAnsi" w:eastAsiaTheme="minorHAnsi" w:hAnsiTheme="majorHAnsi" w:cstheme="majorBidi"/>
+          <w:b/>
+          <w:bCs/>
+          <w:color w:val="365F91" w:themeColor="accent1" w:themeShade="BF"/>
+          <w:szCs w:val="28"/>
+        </w:rPr>
+        <w:t>CallInfo</w:t>
+      </w:r>
+      <w:proofErr w:type="spellEnd"/>
+      <w:r>
+        <w:rPr>
+          <w:rFonts w:asciiTheme="majorHAnsi" w:eastAsiaTheme="minorHAnsi" w:hAnsiTheme="majorHAnsi" w:cstheme="majorBidi"/>
+          <w:b/>
+          <w:bCs/>
+          <w:color w:val="365F91" w:themeColor="accent1" w:themeShade="BF"/>
+          <w:szCs w:val="28"/>
+        </w:rPr>
+        <w:t xml:space="preserve">- </w:t>
+      </w:r>
+      <w:r>
+        <w:t>C</w:t>
+      </w:r>
+      <w:r>
+        <w:t xml:space="preserve">lasse </w:t>
+      </w:r>
+      <w:proofErr w:type="spellStart"/>
+      <w:r>
+        <w:t>utiliária</w:t>
+      </w:r>
+      <w:proofErr w:type="spellEnd"/>
+      <w:r>
+        <w:t xml:space="preserve"> com informação sobre o método, o objecto (caso seja de instância) a que pertence e a lista dos parâmetros deste.</w:t>
+      </w:r>
+    </w:p>
+    <w:p>
+      <w:pPr>
+        <w:spacing w:line="360" w:lineRule="auto"/>
+      </w:pPr>
+    </w:p>
+    <w:p>
+      <w:pPr>
+        <w:spacing w:line="360" w:lineRule="auto"/>
+      </w:pPr>
+    </w:p>
+    <w:p>
+      <w:pPr>
+        <w:spacing w:line="360" w:lineRule="auto"/>
+      </w:pPr>
+    </w:p>
+    <w:p>
+      <w:pPr>
+        <w:spacing w:line="360" w:lineRule="auto"/>
+        <w:rPr>
+          <w:rFonts w:asciiTheme="majorHAnsi" w:eastAsiaTheme="minorHAnsi" w:hAnsiTheme="majorHAnsi" w:cstheme="majorBidi"/>
+          <w:b/>
+          <w:bCs/>
+          <w:color w:val="365F91" w:themeColor="accent1" w:themeShade="BF"/>
+          <w:sz w:val="28"/>
+          <w:szCs w:val="28"/>
+        </w:rPr>
+      </w:pPr>
+    </w:p>
+    <w:p>
+      <w:pPr>
+        <w:spacing w:line="360" w:lineRule="auto"/>
         <w:jc w:val="center"/>
+        <w:rPr>
+          <w:rFonts w:asciiTheme="majorHAnsi" w:eastAsiaTheme="minorHAnsi" w:hAnsiTheme="majorHAnsi" w:cstheme="majorBidi"/>
+          <w:b/>
+          <w:bCs/>
+          <w:color w:val="365F91" w:themeColor="accent1" w:themeShade="BF"/>
+          <w:sz w:val="28"/>
+          <w:szCs w:val="28"/>
+        </w:rPr>
+      </w:pPr>
+      <w:r>
+        <w:rPr>
+          <w:rFonts w:asciiTheme="majorHAnsi" w:eastAsiaTheme="minorHAnsi" w:hAnsiTheme="majorHAnsi" w:cstheme="majorBidi"/>
+          <w:b/>
+          <w:bCs/>
+          <w:color w:val="365F91" w:themeColor="accent1" w:themeShade="BF"/>
+          <w:sz w:val="28"/>
+          <w:szCs w:val="28"/>
+        </w:rPr>
+        <w:t xml:space="preserve">Utilização da biblioteca </w:t>
+      </w:r>
+      <w:proofErr w:type="spellStart"/>
+      <w:r>
+        <w:rPr>
+          <w:rFonts w:asciiTheme="majorHAnsi" w:eastAsiaTheme="minorHAnsi" w:hAnsiTheme="majorHAnsi" w:cstheme="majorBidi"/>
+          <w:b/>
+          <w:bCs/>
+          <w:color w:val="365F91" w:themeColor="accent1" w:themeShade="BF"/>
+          <w:sz w:val="28"/>
+          <w:szCs w:val="28"/>
+        </w:rPr>
+        <w:t>Reflection.Emit</w:t>
+      </w:r>
+      <w:proofErr w:type="spellEnd"/>
+    </w:p>
+    <w:p>
+      <w:pPr>
+        <w:spacing w:line="360" w:lineRule="auto"/>
+      </w:pPr>
+      <w:r>
+        <w:t xml:space="preserve">A biblioteca </w:t>
+      </w:r>
+      <w:proofErr w:type="spellStart"/>
+      <w:r>
+        <w:rPr>
+          <w:i/>
+        </w:rPr>
+        <w:t>Reflection.</w:t>
+      </w:r>
+      <w:proofErr w:type="gramStart"/>
+      <w:r>
+        <w:rPr>
+          <w:i/>
+        </w:rPr>
+        <w:t>Emit</w:t>
+      </w:r>
+      <w:proofErr w:type="spellEnd"/>
+      <w:r>
+        <w:t xml:space="preserve">  foi</w:t>
+      </w:r>
+      <w:proofErr w:type="gramEnd"/>
+      <w:r>
+        <w:t xml:space="preserve"> uma ferramenta que nos ajudou a criar </w:t>
+      </w:r>
+      <w:r>
+        <w:t xml:space="preserve"> e guardar </w:t>
+      </w:r>
+      <w:r>
+        <w:t xml:space="preserve">os tipos em </w:t>
+      </w:r>
+      <w:proofErr w:type="spellStart"/>
+      <w:r>
+        <w:t>runtime</w:t>
+      </w:r>
+      <w:proofErr w:type="spellEnd"/>
+      <w:r>
+        <w:t>,</w:t>
+      </w:r>
+      <w:r>
+        <w:t xml:space="preserve">(dinamicamente), </w:t>
+      </w:r>
+      <w:r>
+        <w:t xml:space="preserve"> </w:t>
+      </w:r>
+      <w:r>
+        <w:t>gerando código</w:t>
+      </w:r>
+      <w:r>
+        <w:rPr>
+          <w:i/>
+        </w:rPr>
+        <w:t xml:space="preserve"> IL</w:t>
+      </w:r>
+      <w:r>
+        <w:t xml:space="preserve">, </w:t>
+      </w:r>
+      <w:r>
+        <w:t xml:space="preserve"> utilizando as </w:t>
+      </w:r>
+      <w:r>
+        <w:t>classes definidas</w:t>
+      </w:r>
+      <w:r>
+        <w:t xml:space="preserve"> aí como </w:t>
+      </w:r>
+      <w:proofErr w:type="spellStart"/>
+      <w:r>
+        <w:rPr>
+          <w:i/>
+        </w:rPr>
+        <w:t>AssemblyName</w:t>
+      </w:r>
+      <w:proofErr w:type="spellEnd"/>
+      <w:r>
+        <w:rPr>
+          <w:i/>
+        </w:rPr>
+        <w:t xml:space="preserve">, </w:t>
+      </w:r>
+      <w:proofErr w:type="spellStart"/>
+      <w:r>
+        <w:rPr>
+          <w:i/>
+        </w:rPr>
+        <w:t>AssemblyBuilder</w:t>
+      </w:r>
+      <w:proofErr w:type="spellEnd"/>
+      <w:r>
+        <w:rPr>
+          <w:i/>
+        </w:rPr>
+        <w:t xml:space="preserve">, </w:t>
+      </w:r>
+      <w:proofErr w:type="spellStart"/>
+      <w:r>
+        <w:rPr>
+          <w:i/>
+        </w:rPr>
+        <w:t>ModuleBuilder</w:t>
+      </w:r>
+      <w:proofErr w:type="spellEnd"/>
+      <w:r>
+        <w:rPr>
+          <w:i/>
+        </w:rPr>
+        <w:t xml:space="preserve">, </w:t>
+      </w:r>
+      <w:proofErr w:type="spellStart"/>
+      <w:r>
+        <w:rPr>
+          <w:i/>
+        </w:rPr>
+        <w:t>FieldBuilder</w:t>
+      </w:r>
+      <w:proofErr w:type="spellEnd"/>
+      <w:r>
+        <w:rPr>
+          <w:i/>
+        </w:rPr>
+        <w:t xml:space="preserve">, </w:t>
+      </w:r>
+      <w:proofErr w:type="spellStart"/>
+      <w:r>
+        <w:rPr>
+          <w:i/>
+        </w:rPr>
+        <w:t>ConstructorBuilder</w:t>
+      </w:r>
+      <w:proofErr w:type="spellEnd"/>
+      <w:r>
+        <w:rPr>
+          <w:i/>
+        </w:rPr>
+        <w:t xml:space="preserve">, </w:t>
+      </w:r>
+      <w:proofErr w:type="spellStart"/>
+      <w:r>
+        <w:rPr>
+          <w:i/>
+        </w:rPr>
+        <w:t>ILGenerator</w:t>
+      </w:r>
+      <w:proofErr w:type="spellEnd"/>
+      <w:r>
+        <w:rPr>
+          <w:i/>
+        </w:rPr>
+        <w:t>.</w:t>
+      </w:r>
+    </w:p>
+    <w:p>
+      <w:pPr>
+        <w:spacing w:line="360" w:lineRule="auto"/>
+        <w:rPr>
+          <w:rFonts w:asciiTheme="majorHAnsi" w:eastAsiaTheme="minorHAnsi" w:hAnsiTheme="majorHAnsi" w:cstheme="majorBidi"/>
+          <w:bCs/>
+          <w:i/>
+          <w:color w:val="365F91" w:themeColor="accent1" w:themeShade="BF"/>
+          <w:szCs w:val="28"/>
+        </w:rPr>
+      </w:pPr>
+    </w:p>
+    <w:p>
+      <w:pPr>
+        <w:pStyle w:val="Cabealho1"/>
+        <w:spacing w:line="360" w:lineRule="auto"/>
         <w:rPr>
           <w:rFonts w:asciiTheme="minorHAnsi" w:eastAsiaTheme="minorEastAsia" w:hAnsiTheme="minorHAnsi" w:cstheme="minorBidi"/>
           <w:b w:val="0"/>
@@ -969,7 +1719,13 @@
     </w:p>
     <w:p>
       <w:pPr>
-        <w:pStyle w:val="Ttulo1"/>
+        <w:spacing w:line="360" w:lineRule="auto"/>
+      </w:pPr>
+    </w:p>
+    <w:p>
+      <w:pPr>
+        <w:pStyle w:val="Cabealho1"/>
+        <w:spacing w:line="360" w:lineRule="auto"/>
         <w:jc w:val="center"/>
         <w:rPr>
           <w:b w:val="0"/>
@@ -981,7 +1737,6 @@
           <w:szCs w:val="52"/>
         </w:rPr>
       </w:pPr>
-      <w:bookmarkStart w:id="0" w:name="_GoBack"/>
       <w:r>
         <w:rPr>
           <w:b w:val="0"/>
@@ -995,8 +1750,15 @@
         <w:t>Conclusão</w:t>
       </w:r>
     </w:p>
-    <w:bookmarkEnd w:id="0"/>
-    <w:p>
+    <w:p>
+      <w:pPr>
+        <w:spacing w:line="360" w:lineRule="auto"/>
+      </w:pPr>
+    </w:p>
+    <w:p>
+      <w:pPr>
+        <w:spacing w:line="360" w:lineRule="auto"/>
+      </w:pPr>
       <w:r>
         <w:t>Trabalho desenvolvido com sucesso após algumas anomalias intermédias no que toca a parte relacionada com a (</w:t>
       </w:r>
@@ -1007,14 +1769,44 @@
         <w:t>CIL</w:t>
       </w:r>
       <w:r>
-        <w:t xml:space="preserve">) devido ao facto de ser muito difícil fazer </w:t>
-      </w:r>
-      <w:proofErr w:type="spellStart"/>
-      <w:r>
-        <w:rPr>
-          <w:i/>
-        </w:rPr>
-        <w:t>debug</w:t>
+        <w:t xml:space="preserve">) </w:t>
+      </w:r>
+      <w:r>
+        <w:t>por</w:t>
+      </w:r>
+      <w:r>
+        <w:t xml:space="preserve"> ser muito difícil fazer </w:t>
+      </w:r>
+      <w:r>
+        <w:rPr>
+          <w:i/>
+        </w:rPr>
+        <w:t xml:space="preserve">debug </w:t>
+      </w:r>
+      <w:r>
+        <w:t>do</w:t>
+      </w:r>
+      <w:r>
+        <w:t>s</w:t>
+      </w:r>
+      <w:r>
+        <w:t xml:space="preserve"> método</w:t>
+      </w:r>
+      <w:r>
+        <w:t>s onde é utilizada</w:t>
+      </w:r>
+      <w:r>
+        <w:t xml:space="preserve"> essa linguagem</w:t>
+      </w:r>
+      <w:r>
+        <w:t xml:space="preserve"> e também na definição dos campos da classe </w:t>
+      </w:r>
+      <w:proofErr w:type="spellStart"/>
+      <w:r>
+        <w:rPr>
+          <w:i/>
+        </w:rPr>
+        <w:t>ProxyContent</w:t>
       </w:r>
       <w:proofErr w:type="spellEnd"/>
       <w:r>
@@ -1024,61 +1816,92 @@
         <w:t xml:space="preserve"> </w:t>
       </w:r>
       <w:r>
-        <w:t>do método onde é utilizado essa linguagem</w:t>
-      </w:r>
-      <w:r>
-        <w:t xml:space="preserve"> e também na definição dos campos da classe </w:t>
-      </w:r>
-      <w:proofErr w:type="spellStart"/>
-      <w:r>
-        <w:rPr>
-          <w:i/>
-        </w:rPr>
-        <w:t>ProxyContent</w:t>
-      </w:r>
-      <w:proofErr w:type="spellEnd"/>
-      <w:r>
-        <w:rPr>
-          <w:i/>
-        </w:rPr>
+        <w:t xml:space="preserve">acabando por definir </w:t>
+      </w:r>
+      <w:r>
+        <w:rPr>
+          <w:i/>
+        </w:rPr>
+        <w:t xml:space="preserve">Delegates </w:t>
+      </w:r>
+      <w:r>
+        <w:t>para</w:t>
+      </w:r>
+      <w:r>
+        <w:t xml:space="preserve"> o espaço, fazendo o lugar dos métodos de extensão, defin</w:t>
+      </w:r>
+      <w:r>
+        <w:t xml:space="preserve">idos na etapa 2. </w:t>
+      </w:r>
+    </w:p>
+    <w:p>
+      <w:pPr>
+        <w:spacing w:line="360" w:lineRule="auto"/>
+      </w:pPr>
+      <w:r>
         <w:t xml:space="preserve"> </w:t>
       </w:r>
       <w:r>
-        <w:t xml:space="preserve">acabando por definir </w:t>
-      </w:r>
-      <w:proofErr w:type="spellStart"/>
-      <w:r>
-        <w:rPr>
-          <w:i/>
-        </w:rPr>
-        <w:t>Delegates</w:t>
-      </w:r>
-      <w:proofErr w:type="spellEnd"/>
-      <w:r>
-        <w:rPr>
-          <w:i/>
-        </w:rPr>
-        <w:t xml:space="preserve"> </w:t>
-      </w:r>
-      <w:r>
-        <w:t>para</w:t>
-      </w:r>
-      <w:r>
-        <w:t xml:space="preserve"> ocupar o espaço, fazendo o lugar dos métodos de extensão, definidos na etapa 2.</w:t>
-      </w:r>
-    </w:p>
-    <w:p>
-      <w:r>
         <w:t>Este trabalho foi uma ferramenta extremamente expressiva para consolidar a matéria apresentada durante o semestre nas aulas de Ambientes Virtuais de Execução.</w:t>
       </w:r>
     </w:p>
     <w:p>
       <w:pPr>
-        <w:pStyle w:val="Ttulo2"/>
+        <w:pStyle w:val="Cabealho2"/>
+        <w:spacing w:line="360" w:lineRule="auto"/>
       </w:pPr>
     </w:p>
     <w:p/>
+    <w:p>
+      <w:pPr>
+        <w:pStyle w:val="Cabealho1"/>
+        <w:spacing w:line="360" w:lineRule="auto"/>
+        <w:jc w:val="center"/>
+        <w:rPr>
+          <w:rFonts w:asciiTheme="minorHAnsi" w:eastAsiaTheme="minorEastAsia" w:hAnsiTheme="minorHAnsi" w:cstheme="minorBidi"/>
+          <w:b w:val="0"/>
+          <w:bCs w:val="0"/>
+          <w:color w:val="auto"/>
+          <w:sz w:val="22"/>
+          <w:szCs w:val="22"/>
+        </w:rPr>
+      </w:pPr>
+      <w:r>
+        <w:rPr>
+          <w:b w:val="0"/>
+          <w:bCs w:val="0"/>
+          <w:color w:val="17365D" w:themeColor="text2" w:themeShade="BF"/>
+          <w:spacing w:val="5"/>
+          <w:kern w:val="28"/>
+          <w:sz w:val="52"/>
+          <w:szCs w:val="52"/>
+        </w:rPr>
+        <w:t>Extra</w:t>
+      </w:r>
+      <w:r>
+        <w:t xml:space="preserve">: </w:t>
+      </w:r>
+      <w:r>
+        <w:rPr>
+          <w:rFonts w:asciiTheme="minorHAnsi" w:eastAsiaTheme="minorEastAsia" w:hAnsiTheme="minorHAnsi" w:cstheme="minorBidi"/>
+          <w:b w:val="0"/>
+          <w:bCs w:val="0"/>
+          <w:color w:val="auto"/>
+          <w:sz w:val="22"/>
+          <w:szCs w:val="22"/>
+        </w:rPr>
+        <w:t>Mais testes serão adicionados ao projecto assim que possível.</w:t>
+      </w:r>
+    </w:p>
+    <w:p>
+      <w:pPr>
+        <w:spacing w:line="360" w:lineRule="auto"/>
+      </w:pPr>
+      <w:bookmarkStart w:id="0" w:name="_GoBack"/>
+      <w:bookmarkEnd w:id="0"/>
+    </w:p>
     <w:sectPr>
+      <w:footerReference w:type="default" r:id="rId10"/>
       <w:pgSz w:w="11906" w:h="16838"/>
       <w:pgMar w:top="568" w:right="1701" w:bottom="1417" w:left="1701" w:header="708" w:footer="708" w:gutter="0"/>
       <w:cols w:space="708"/>
@@ -1089,7 +1912,7 @@
 </file>
 
 <file path=word/endnotes.xml><?xml version="1.0" encoding="utf-8"?>
-<w:endnotes xmlns:ve="http://schemas.openxmlformats.org/markup-compatibility/2006" xmlns:o="urn:schemas-microsoft-com:office:office" xmlns:r="http://schemas.openxmlformats.org/officeDocument/2006/relationships" xmlns:m="http://schemas.openxmlformats.org/officeDocument/2006/math" xmlns:v="urn:schemas-microsoft-com:vml" xmlns:wp="http://schemas.openxmlformats.org/drawingml/2006/wordprocessingDrawing" xmlns:w10="urn:schemas-microsoft-com:office:word" xmlns:w="http://schemas.openxmlformats.org/wordprocessingml/2006/main" xmlns:wne="http://schemas.microsoft.com/office/word/2006/wordml">
+<w:endnotes xmlns:wpc="http://schemas.microsoft.com/office/word/2010/wordprocessingCanvas" xmlns:mc="http://schemas.openxmlformats.org/markup-compatibility/2006" xmlns:o="urn:schemas-microsoft-com:office:office" xmlns:r="http://schemas.openxmlformats.org/officeDocument/2006/relationships" xmlns:m="http://schemas.openxmlformats.org/officeDocument/2006/math" xmlns:v="urn:schemas-microsoft-com:vml" xmlns:wp14="http://schemas.microsoft.com/office/word/2010/wordprocessingDrawing" xmlns:wp="http://schemas.openxmlformats.org/drawingml/2006/wordprocessingDrawing" xmlns:w10="urn:schemas-microsoft-com:office:word" xmlns:w="http://schemas.openxmlformats.org/wordprocessingml/2006/main" xmlns:w14="http://schemas.microsoft.com/office/word/2010/wordml" xmlns:wpg="http://schemas.microsoft.com/office/word/2010/wordprocessingGroup" xmlns:wpi="http://schemas.microsoft.com/office/word/2010/wordprocessingInk" xmlns:wne="http://schemas.microsoft.com/office/word/2006/wordml" xmlns:wps="http://schemas.microsoft.com/office/word/2010/wordprocessingShape" mc:Ignorable="w14 wp14">
   <w:endnote w:type="separator" w:id="-1">
     <w:p>
       <w:pPr>
@@ -1113,8 +1936,29 @@
 </w:endnotes>
 </file>
 
+<file path=word/footer1.xml><?xml version="1.0" encoding="utf-8"?>
+<w:ftr xmlns:wpc="http://schemas.microsoft.com/office/word/2010/wordprocessingCanvas" xmlns:mc="http://schemas.openxmlformats.org/markup-compatibility/2006" xmlns:o="urn:schemas-microsoft-com:office:office" xmlns:r="http://schemas.openxmlformats.org/officeDocument/2006/relationships" xmlns:m="http://schemas.openxmlformats.org/officeDocument/2006/math" xmlns:v="urn:schemas-microsoft-com:vml" xmlns:wp14="http://schemas.microsoft.com/office/word/2010/wordprocessingDrawing" xmlns:wp="http://schemas.openxmlformats.org/drawingml/2006/wordprocessingDrawing" xmlns:w10="urn:schemas-microsoft-com:office:word" xmlns:w="http://schemas.openxmlformats.org/wordprocessingml/2006/main" xmlns:w14="http://schemas.microsoft.com/office/word/2010/wordml" xmlns:wpg="http://schemas.microsoft.com/office/word/2010/wordprocessingGroup" xmlns:wpi="http://schemas.microsoft.com/office/word/2010/wordprocessingInk" xmlns:wne="http://schemas.microsoft.com/office/word/2006/wordml" xmlns:wps="http://schemas.microsoft.com/office/word/2010/wordprocessingShape" mc:Ignorable="w14 wp14">
+  <w:p>
+    <w:pPr>
+      <w:pStyle w:val="Rodap"/>
+    </w:pPr>
+    <w:r>
+      <w:t>Grupo 19</w:t>
+    </w:r>
+    <w:r>
+      <w:tab/>
+      <w:t>SI-14/15</w:t>
+    </w:r>
+    <w:r>
+      <w:tab/>
+      <w:t>LI41N</w:t>
+    </w:r>
+  </w:p>
+</w:ftr>
+</file>
+
 <file path=word/footnotes.xml><?xml version="1.0" encoding="utf-8"?>
-<w:footnotes xmlns:ve="http://schemas.openxmlformats.org/markup-compatibility/2006" xmlns:o="urn:schemas-microsoft-com:office:office" xmlns:r="http://schemas.openxmlformats.org/officeDocument/2006/relationships" xmlns:m="http://schemas.openxmlformats.org/officeDocument/2006/math" xmlns:v="urn:schemas-microsoft-com:vml" xmlns:wp="http://schemas.openxmlformats.org/drawingml/2006/wordprocessingDrawing" xmlns:w10="urn:schemas-microsoft-com:office:word" xmlns:w="http://schemas.openxmlformats.org/wordprocessingml/2006/main" xmlns:wne="http://schemas.microsoft.com/office/word/2006/wordml">
+<w:footnotes xmlns:wpc="http://schemas.microsoft.com/office/word/2010/wordprocessingCanvas" xmlns:mc="http://schemas.openxmlformats.org/markup-compatibility/2006" xmlns:o="urn:schemas-microsoft-com:office:office" xmlns:r="http://schemas.openxmlformats.org/officeDocument/2006/relationships" xmlns:m="http://schemas.openxmlformats.org/officeDocument/2006/math" xmlns:v="urn:schemas-microsoft-com:vml" xmlns:wp14="http://schemas.microsoft.com/office/word/2010/wordprocessingDrawing" xmlns:wp="http://schemas.openxmlformats.org/drawingml/2006/wordprocessingDrawing" xmlns:w10="urn:schemas-microsoft-com:office:word" xmlns:w="http://schemas.openxmlformats.org/wordprocessingml/2006/main" xmlns:w14="http://schemas.microsoft.com/office/word/2010/wordml" xmlns:wpg="http://schemas.microsoft.com/office/word/2010/wordprocessingGroup" xmlns:wpi="http://schemas.microsoft.com/office/word/2010/wordprocessingInk" xmlns:wne="http://schemas.microsoft.com/office/word/2006/wordml" xmlns:wps="http://schemas.microsoft.com/office/word/2010/wordprocessingShape" mc:Ignorable="w14 wp14">
   <w:footnote w:type="separator" w:id="-1">
     <w:p>
       <w:pPr>
@@ -1139,7 +1983,7 @@
 </file>
 
 <file path=word/numbering.xml><?xml version="1.0" encoding="utf-8"?>
-<w:numbering xmlns:ve="http://schemas.openxmlformats.org/markup-compatibility/2006" xmlns:o="urn:schemas-microsoft-com:office:office" xmlns:r="http://schemas.openxmlformats.org/officeDocument/2006/relationships" xmlns:m="http://schemas.openxmlformats.org/officeDocument/2006/math" xmlns:v="urn:schemas-microsoft-com:vml" xmlns:wp="http://schemas.openxmlformats.org/drawingml/2006/wordprocessingDrawing" xmlns:w10="urn:schemas-microsoft-com:office:word" xmlns:w="http://schemas.openxmlformats.org/wordprocessingml/2006/main" xmlns:wne="http://schemas.microsoft.com/office/word/2006/wordml">
+<w:numbering xmlns:wpc="http://schemas.microsoft.com/office/word/2010/wordprocessingCanvas" xmlns:mc="http://schemas.openxmlformats.org/markup-compatibility/2006" xmlns:o="urn:schemas-microsoft-com:office:office" xmlns:r="http://schemas.openxmlformats.org/officeDocument/2006/relationships" xmlns:m="http://schemas.openxmlformats.org/officeDocument/2006/math" xmlns:v="urn:schemas-microsoft-com:vml" xmlns:wp14="http://schemas.microsoft.com/office/word/2010/wordprocessingDrawing" xmlns:wp="http://schemas.openxmlformats.org/drawingml/2006/wordprocessingDrawing" xmlns:w10="urn:schemas-microsoft-com:office:word" xmlns:w="http://schemas.openxmlformats.org/wordprocessingml/2006/main" xmlns:w14="http://schemas.microsoft.com/office/word/2010/wordml" xmlns:wpg="http://schemas.microsoft.com/office/word/2010/wordprocessingGroup" xmlns:wpi="http://schemas.microsoft.com/office/word/2010/wordprocessingInk" xmlns:wne="http://schemas.microsoft.com/office/word/2006/wordml" xmlns:wps="http://schemas.microsoft.com/office/word/2010/wordprocessingShape" mc:Ignorable="w14 wp14">
   <w:abstractNum w:abstractNumId="0">
     <w:nsid w:val="0175221A"/>
     <w:multiLevelType w:val="hybridMultilevel"/>
@@ -1840,7 +2684,7 @@
 </file>
 
 <file path=word/styles.xml><?xml version="1.0" encoding="utf-8"?>
-<w:styles xmlns:r="http://schemas.openxmlformats.org/officeDocument/2006/relationships" xmlns:w="http://schemas.openxmlformats.org/wordprocessingml/2006/main">
+<w:styles xmlns:mc="http://schemas.openxmlformats.org/markup-compatibility/2006" xmlns:r="http://schemas.openxmlformats.org/officeDocument/2006/relationships" xmlns:w="http://schemas.openxmlformats.org/wordprocessingml/2006/main" xmlns:w14="http://schemas.microsoft.com/office/word/2010/wordml" mc:Ignorable="w14">
   <w:docDefaults>
     <w:rPrDefault>
       <w:rPr>
@@ -1998,13 +2842,12 @@
   <w:style w:type="paragraph" w:default="1" w:styleId="Normal">
     <w:name w:val="Normal"/>
     <w:qFormat/>
-    <w:rsid w:val="00D3215B"/>
-  </w:style>
-  <w:style w:type="paragraph" w:styleId="Ttulo1">
+  </w:style>
+  <w:style w:type="paragraph" w:styleId="Cabealho1">
     <w:name w:val="heading 1"/>
     <w:basedOn w:val="Normal"/>
     <w:next w:val="Normal"/>
-    <w:link w:val="Ttulo1Carcter"/>
+    <w:link w:val="Cabealho1Carcter"/>
     <w:uiPriority w:val="9"/>
     <w:qFormat/>
     <w:rsid w:val="002D3403"/>
@@ -2023,11 +2866,11 @@
       <w:szCs w:val="28"/>
     </w:rPr>
   </w:style>
-  <w:style w:type="paragraph" w:styleId="Ttulo2">
+  <w:style w:type="paragraph" w:styleId="Cabealho2">
     <w:name w:val="heading 2"/>
     <w:basedOn w:val="Normal"/>
     <w:next w:val="Normal"/>
-    <w:link w:val="Ttulo2Carcter"/>
+    <w:link w:val="Cabealho2Carcter"/>
     <w:uiPriority w:val="9"/>
     <w:unhideWhenUsed/>
     <w:qFormat/>
@@ -2047,11 +2890,11 @@
       <w:szCs w:val="26"/>
     </w:rPr>
   </w:style>
-  <w:style w:type="paragraph" w:styleId="Ttulo3">
+  <w:style w:type="paragraph" w:styleId="Cabealho3">
     <w:name w:val="heading 3"/>
     <w:basedOn w:val="Normal"/>
     <w:next w:val="Normal"/>
-    <w:link w:val="Ttulo3Carcter"/>
+    <w:link w:val="Cabealho3Carcter"/>
     <w:uiPriority w:val="9"/>
     <w:unhideWhenUsed/>
     <w:qFormat/>
@@ -2072,6 +2915,7 @@
   <w:style w:type="character" w:default="1" w:styleId="Tipodeletrapredefinidodopargrafo">
     <w:name w:val="Default Paragraph Font"/>
     <w:uiPriority w:val="1"/>
+    <w:semiHidden/>
     <w:unhideWhenUsed/>
   </w:style>
   <w:style w:type="table" w:default="1" w:styleId="Tabelanormal">
@@ -2079,7 +2923,6 @@
     <w:uiPriority w:val="99"/>
     <w:semiHidden/>
     <w:unhideWhenUsed/>
-    <w:qFormat/>
     <w:tblPr>
       <w:tblInd w:w="0" w:type="dxa"/>
       <w:tblCellMar>
@@ -2144,10 +2987,10 @@
       <w:spacing w:after="0" w:line="240" w:lineRule="auto"/>
     </w:pPr>
   </w:style>
-  <w:style w:type="character" w:customStyle="1" w:styleId="Ttulo1Carcter">
-    <w:name w:val="Título 1 Carácter"/>
+  <w:style w:type="character" w:customStyle="1" w:styleId="Cabealho1Carcter">
+    <w:name w:val="Cabeçalho 1 Carácter"/>
     <w:basedOn w:val="Tipodeletrapredefinidodopargrafo"/>
-    <w:link w:val="Ttulo1"/>
+    <w:link w:val="Cabealho1"/>
     <w:uiPriority w:val="9"/>
     <w:rsid w:val="002D3403"/>
     <w:rPr>
@@ -2159,10 +3002,10 @@
       <w:szCs w:val="28"/>
     </w:rPr>
   </w:style>
-  <w:style w:type="character" w:customStyle="1" w:styleId="Ttulo2Carcter">
-    <w:name w:val="Título 2 Carácter"/>
+  <w:style w:type="character" w:customStyle="1" w:styleId="Cabealho2Carcter">
+    <w:name w:val="Cabeçalho 2 Carácter"/>
     <w:basedOn w:val="Tipodeletrapredefinidodopargrafo"/>
-    <w:link w:val="Ttulo2"/>
+    <w:link w:val="Cabealho2"/>
     <w:uiPriority w:val="9"/>
     <w:rsid w:val="002D3403"/>
     <w:rPr>
@@ -2220,10 +3063,10 @@
       <w:szCs w:val="16"/>
     </w:rPr>
   </w:style>
-  <w:style w:type="character" w:customStyle="1" w:styleId="Ttulo3Carcter">
-    <w:name w:val="Título 3 Carácter"/>
+  <w:style w:type="character" w:customStyle="1" w:styleId="Cabealho3Carcter">
+    <w:name w:val="Cabeçalho 3 Carácter"/>
     <w:basedOn w:val="Tipodeletrapredefinidodopargrafo"/>
-    <w:link w:val="Ttulo3"/>
+    <w:link w:val="Cabealho3"/>
     <w:uiPriority w:val="9"/>
     <w:rsid w:val="00915026"/>
     <w:rPr>
@@ -2238,7 +3081,6 @@
     <w:basedOn w:val="Normal"/>
     <w:link w:val="CabealhoCarcter"/>
     <w:uiPriority w:val="99"/>
-    <w:semiHidden/>
     <w:unhideWhenUsed/>
     <w:rsid w:val="006B72C1"/>
     <w:pPr>
@@ -2254,7 +3096,6 @@
     <w:basedOn w:val="Tipodeletrapredefinidodopargrafo"/>
     <w:link w:val="Cabealho"/>
     <w:uiPriority w:val="99"/>
-    <w:semiHidden/>
     <w:rsid w:val="006B72C1"/>
   </w:style>
   <w:style w:type="paragraph" w:styleId="Rodap">
@@ -2262,7 +3103,6 @@
     <w:basedOn w:val="Normal"/>
     <w:link w:val="RodapCarcter"/>
     <w:uiPriority w:val="99"/>
-    <w:semiHidden/>
     <w:unhideWhenUsed/>
     <w:rsid w:val="006B72C1"/>
     <w:pPr>
@@ -2278,7 +3118,6 @@
     <w:basedOn w:val="Tipodeletrapredefinidodopargrafo"/>
     <w:link w:val="Rodap"/>
     <w:uiPriority w:val="99"/>
-    <w:semiHidden/>
     <w:rsid w:val="006B72C1"/>
   </w:style>
   <w:style w:type="paragraph" w:styleId="PargrafodaLista">
@@ -2744,7 +3583,6 @@
     <w:basedOn w:val="Normal"/>
     <w:link w:val="CabealhoCarcter"/>
     <w:uiPriority w:val="99"/>
-    <w:semiHidden/>
     <w:unhideWhenUsed/>
     <w:rsid w:val="006B72C1"/>
     <w:pPr>
@@ -2760,7 +3598,6 @@
     <w:basedOn w:val="Tipodeletrapredefinidodopargrafo"/>
     <w:link w:val="Cabealho"/>
     <w:uiPriority w:val="99"/>
-    <w:semiHidden/>
     <w:rsid w:val="006B72C1"/>
   </w:style>
   <w:style w:type="paragraph" w:styleId="Rodap">
@@ -2768,7 +3605,6 @@
     <w:basedOn w:val="Normal"/>
     <w:link w:val="RodapCarcter"/>
     <w:uiPriority w:val="99"/>
-    <w:semiHidden/>
     <w:unhideWhenUsed/>
     <w:rsid w:val="006B72C1"/>
     <w:pPr>
@@ -2784,7 +3620,6 @@
     <w:basedOn w:val="Tipodeletrapredefinidodopargrafo"/>
     <w:link w:val="Rodap"/>
     <w:uiPriority w:val="99"/>
-    <w:semiHidden/>
     <w:rsid w:val="006B72C1"/>
   </w:style>
   <w:style w:type="paragraph" w:styleId="PargrafodaLista">

</xml_diff>